<commit_message>
Completed the first version of the technical task
</commit_message>
<xml_diff>
--- a/ТЗ на решение задачи о рюкзаке.docx
+++ b/ТЗ на решение задачи о рюкзаке.docx
@@ -781,7 +781,23 @@
                 <w:sz w:val="24"/>
                 <w:szCs w:val="24"/>
               </w:rPr>
-              <w:t>характеризующийся вместимостью (максимальным суммарным весом предметов</w:t>
+              <w:t>характеризующийся вместимостью</w:t>
+            </w:r>
+            <w:r>
+              <w:rPr>
+                <w:rFonts w:ascii="Times New Roman" w:hAnsi="Times New Roman" w:cs="Times New Roman"/>
+                <w:sz w:val="24"/>
+                <w:szCs w:val="24"/>
+              </w:rPr>
+              <w:t>/емкостью</w:t>
+            </w:r>
+            <w:r>
+              <w:rPr>
+                <w:rFonts w:ascii="Times New Roman" w:hAnsi="Times New Roman" w:cs="Times New Roman"/>
+                <w:sz w:val="24"/>
+                <w:szCs w:val="24"/>
+              </w:rPr>
+              <w:t xml:space="preserve"> (максимальным суммарным весом предметов</w:t>
             </w:r>
             <w:r>
               <w:rPr>
@@ -2957,23 +2973,7 @@
                 <w:sz w:val="24"/>
                 <w:szCs w:val="24"/>
               </w:rPr>
-              <w:t xml:space="preserve">Поле для хранения информации о </w:t>
-            </w:r>
-            <w:r>
-              <w:rPr>
-                <w:rFonts w:ascii="Times New Roman" w:hAnsi="Times New Roman" w:cs="Times New Roman"/>
-                <w:sz w:val="24"/>
-                <w:szCs w:val="24"/>
-              </w:rPr>
-              <w:t>стоимости</w:t>
-            </w:r>
-            <w:r>
-              <w:rPr>
-                <w:rFonts w:ascii="Times New Roman" w:hAnsi="Times New Roman" w:cs="Times New Roman"/>
-                <w:sz w:val="24"/>
-                <w:szCs w:val="24"/>
-              </w:rPr>
-              <w:t xml:space="preserve"> предмета в целочисленном виде</w:t>
+              <w:t>Поле для хранения информации о стоимости предмета в целочисленном виде</w:t>
             </w:r>
           </w:p>
         </w:tc>
@@ -3999,31 +3999,7 @@
                 <w:sz w:val="24"/>
                 <w:szCs w:val="24"/>
               </w:rPr>
-              <w:t xml:space="preserve">Область с выводом </w:t>
-            </w:r>
-            <w:r>
-              <w:rPr>
-                <w:rFonts w:ascii="Times New Roman" w:hAnsi="Times New Roman" w:cs="Times New Roman"/>
-                <w:sz w:val="24"/>
-                <w:szCs w:val="24"/>
-              </w:rPr>
-              <w:t xml:space="preserve">статичного </w:t>
-            </w:r>
-            <w:r>
-              <w:rPr>
-                <w:rFonts w:ascii="Times New Roman" w:hAnsi="Times New Roman" w:cs="Times New Roman"/>
-                <w:sz w:val="24"/>
-                <w:szCs w:val="24"/>
-              </w:rPr>
-              <w:t>текста</w:t>
-            </w:r>
-            <w:r>
-              <w:rPr>
-                <w:rFonts w:ascii="Times New Roman" w:hAnsi="Times New Roman" w:cs="Times New Roman"/>
-                <w:sz w:val="24"/>
-                <w:szCs w:val="24"/>
-              </w:rPr>
-              <w:t>: «</w:t>
+              <w:t>Область с выводом статичного текста: «</w:t>
             </w:r>
             <w:r>
               <w:rPr>
@@ -4123,7 +4099,6 @@
                 <w:rFonts w:ascii="Times New Roman" w:hAnsi="Times New Roman" w:cs="Times New Roman"/>
                 <w:sz w:val="24"/>
                 <w:szCs w:val="24"/>
-                <w:lang w:val="en-US"/>
               </w:rPr>
             </w:pPr>
             <w:r>
@@ -4380,15 +4355,7 @@
                 <w:sz w:val="24"/>
                 <w:szCs w:val="24"/>
               </w:rPr>
-              <w:t xml:space="preserve">Блок (область) на странице, предназначенный для ввода </w:t>
-            </w:r>
-            <w:r>
-              <w:rPr>
-                <w:rFonts w:ascii="Times New Roman" w:hAnsi="Times New Roman" w:cs="Times New Roman"/>
-                <w:sz w:val="24"/>
-                <w:szCs w:val="24"/>
-              </w:rPr>
-              <w:t>информации о предмете и добавления предмета в общий массив</w:t>
+              <w:t>Блок (область) на странице, предназначенный для ввода информации о предмете и добавления предмета в общий массив</w:t>
             </w:r>
           </w:p>
         </w:tc>
@@ -4572,15 +4539,7 @@
                 <w:sz w:val="24"/>
                 <w:szCs w:val="24"/>
               </w:rPr>
-              <w:t>Поле для ввода</w:t>
-            </w:r>
-            <w:r>
-              <w:rPr>
-                <w:rFonts w:ascii="Times New Roman" w:hAnsi="Times New Roman" w:cs="Times New Roman"/>
-                <w:sz w:val="24"/>
-                <w:szCs w:val="24"/>
-              </w:rPr>
-              <w:t xml:space="preserve"> строки</w:t>
+              <w:t>Поле для ввода строки</w:t>
             </w:r>
           </w:p>
         </w:tc>
@@ -4966,15 +4925,7 @@
                 <w:sz w:val="24"/>
                 <w:szCs w:val="24"/>
               </w:rPr>
-              <w:t xml:space="preserve">Блок (область) на странице, предназначенный для ввода </w:t>
-            </w:r>
-            <w:r>
-              <w:rPr>
-                <w:rFonts w:ascii="Times New Roman" w:hAnsi="Times New Roman" w:cs="Times New Roman"/>
-                <w:sz w:val="24"/>
-                <w:szCs w:val="24"/>
-              </w:rPr>
-              <w:t>параметров генерации и добавления сгенерированных предметов в массив всех предметов</w:t>
+              <w:t>Блок (область) на странице, предназначенный для ввода параметров генерации и добавления сгенерированных предметов в массив всех предметов</w:t>
             </w:r>
           </w:p>
         </w:tc>
@@ -5174,39 +5125,7 @@
                 <w:sz w:val="24"/>
                 <w:szCs w:val="24"/>
               </w:rPr>
-              <w:t>Максимально возможн</w:t>
-            </w:r>
-            <w:r>
-              <w:rPr>
-                <w:rFonts w:ascii="Times New Roman" w:hAnsi="Times New Roman" w:cs="Times New Roman"/>
-                <w:sz w:val="24"/>
-                <w:szCs w:val="24"/>
-              </w:rPr>
-              <w:t>ая</w:t>
-            </w:r>
-            <w:r>
-              <w:rPr>
-                <w:rFonts w:ascii="Times New Roman" w:hAnsi="Times New Roman" w:cs="Times New Roman"/>
-                <w:sz w:val="24"/>
-                <w:szCs w:val="24"/>
-              </w:rPr>
-              <w:t xml:space="preserve"> </w:t>
-            </w:r>
-            <w:r>
-              <w:rPr>
-                <w:rFonts w:ascii="Times New Roman" w:hAnsi="Times New Roman" w:cs="Times New Roman"/>
-                <w:sz w:val="24"/>
-                <w:szCs w:val="24"/>
-              </w:rPr>
-              <w:t>ценность</w:t>
-            </w:r>
-            <w:r>
-              <w:rPr>
-                <w:rFonts w:ascii="Times New Roman" w:hAnsi="Times New Roman" w:cs="Times New Roman"/>
-                <w:sz w:val="24"/>
-                <w:szCs w:val="24"/>
-              </w:rPr>
-              <w:t xml:space="preserve"> предмета</w:t>
+              <w:t>Максимально возможная ценность предмета</w:t>
             </w:r>
           </w:p>
         </w:tc>
@@ -5392,15 +5311,7 @@
                 <w:sz w:val="24"/>
                 <w:szCs w:val="24"/>
               </w:rPr>
-              <w:t xml:space="preserve"> </w:t>
-            </w:r>
-            <w:r>
-              <w:rPr>
-                <w:rFonts w:ascii="Times New Roman" w:hAnsi="Times New Roman" w:cs="Times New Roman"/>
-                <w:sz w:val="24"/>
-                <w:szCs w:val="24"/>
-              </w:rPr>
-              <w:t>предмет</w:t>
+              <w:t xml:space="preserve"> предмет</w:t>
             </w:r>
             <w:r>
               <w:rPr>
@@ -5468,15 +5379,7 @@
                 <w:sz w:val="24"/>
                 <w:szCs w:val="24"/>
               </w:rPr>
-              <w:t xml:space="preserve">Элемент управления </w:t>
-            </w:r>
-            <w:r>
-              <w:rPr>
-                <w:rFonts w:ascii="Times New Roman" w:hAnsi="Times New Roman" w:cs="Times New Roman"/>
-                <w:sz w:val="24"/>
-                <w:szCs w:val="24"/>
-              </w:rPr>
-              <w:t>«</w:t>
+              <w:t>Элемент управления «</w:t>
             </w:r>
             <w:r>
               <w:rPr>
@@ -6095,15 +5998,7 @@
                 <w:sz w:val="24"/>
                 <w:szCs w:val="24"/>
               </w:rPr>
-              <w:t>Блок (область) на странице, предназначенный</w:t>
-            </w:r>
-            <w:r>
-              <w:rPr>
-                <w:rFonts w:ascii="Times New Roman" w:hAnsi="Times New Roman" w:cs="Times New Roman"/>
-                <w:sz w:val="24"/>
-                <w:szCs w:val="24"/>
-              </w:rPr>
-              <w:t xml:space="preserve"> для </w:t>
+              <w:t xml:space="preserve">Блок (область) на странице, предназначенный для </w:t>
             </w:r>
             <w:r>
               <w:rPr>
@@ -6306,15 +6201,7 @@
           <w:sz w:val="24"/>
           <w:szCs w:val="24"/>
         </w:rPr>
-        <w:t xml:space="preserve">Остается пустой до первого нажатия на кнопку </w:t>
-      </w:r>
-      <w:r>
-        <w:rPr>
-          <w:rFonts w:ascii="Times New Roman" w:hAnsi="Times New Roman" w:cs="Times New Roman"/>
-          <w:sz w:val="24"/>
-          <w:szCs w:val="24"/>
-        </w:rPr>
-        <w:t>«</w:t>
+        <w:t>Остается пустой до первого нажатия на кнопку «</w:t>
       </w:r>
       <w:r>
         <w:rPr>
@@ -6409,15 +6296,7 @@
           <w:sz w:val="24"/>
           <w:szCs w:val="24"/>
         </w:rPr>
-        <w:t xml:space="preserve">Таблица может обновиться только в случае нажатия на кнопку </w:t>
-      </w:r>
-      <w:r>
-        <w:rPr>
-          <w:rFonts w:ascii="Times New Roman" w:hAnsi="Times New Roman" w:cs="Times New Roman"/>
-          <w:sz w:val="24"/>
-          <w:szCs w:val="24"/>
-        </w:rPr>
-        <w:t>«</w:t>
+        <w:t>Таблица может обновиться только в случае нажатия на кнопку «</w:t>
       </w:r>
       <w:r>
         <w:rPr>
@@ -6468,15 +6347,7 @@
           <w:sz w:val="24"/>
           <w:szCs w:val="24"/>
         </w:rPr>
-        <w:t>»</w:t>
-      </w:r>
-      <w:r>
-        <w:rPr>
-          <w:rFonts w:ascii="Times New Roman" w:hAnsi="Times New Roman" w:cs="Times New Roman"/>
-          <w:sz w:val="24"/>
-          <w:szCs w:val="24"/>
-        </w:rPr>
-        <w:t xml:space="preserve"> или нажатия на кнопку «</w:t>
+        <w:t>» или нажатия на кнопку «</w:t>
       </w:r>
       <w:r>
         <w:rPr>
@@ -6868,23 +6739,7 @@
                 <w:sz w:val="24"/>
                 <w:szCs w:val="24"/>
               </w:rPr>
-              <w:t xml:space="preserve">Поле для вывода целочисленного значения </w:t>
-            </w:r>
-            <w:r>
-              <w:rPr>
-                <w:rFonts w:ascii="Times New Roman" w:hAnsi="Times New Roman" w:cs="Times New Roman"/>
-                <w:sz w:val="24"/>
-                <w:szCs w:val="24"/>
-              </w:rPr>
-              <w:t>ценности</w:t>
-            </w:r>
-            <w:r>
-              <w:rPr>
-                <w:rFonts w:ascii="Times New Roman" w:hAnsi="Times New Roman" w:cs="Times New Roman"/>
-                <w:sz w:val="24"/>
-                <w:szCs w:val="24"/>
-              </w:rPr>
-              <w:t xml:space="preserve"> предмета</w:t>
+              <w:t>Поле для вывода целочисленного значения ценности предмета</w:t>
             </w:r>
           </w:p>
         </w:tc>
@@ -6899,6 +6754,1319 @@
           <w:szCs w:val="24"/>
         </w:rPr>
       </w:pPr>
+    </w:p>
+    <w:p>
+      <w:pPr>
+        <w:ind w:left="360"/>
+        <w:rPr>
+          <w:rFonts w:ascii="Times New Roman" w:hAnsi="Times New Roman" w:cs="Times New Roman"/>
+          <w:sz w:val="24"/>
+          <w:szCs w:val="24"/>
+        </w:rPr>
+      </w:pPr>
+    </w:p>
+    <w:p>
+      <w:pPr>
+        <w:ind w:left="360"/>
+        <w:rPr>
+          <w:rFonts w:ascii="Times New Roman" w:hAnsi="Times New Roman" w:cs="Times New Roman"/>
+          <w:b/>
+          <w:bCs/>
+          <w:sz w:val="28"/>
+          <w:szCs w:val="28"/>
+        </w:rPr>
+      </w:pPr>
+      <w:r>
+        <w:rPr>
+          <w:rFonts w:ascii="Times New Roman" w:hAnsi="Times New Roman" w:cs="Times New Roman"/>
+          <w:b/>
+          <w:bCs/>
+          <w:sz w:val="28"/>
+          <w:szCs w:val="28"/>
+        </w:rPr>
+        <w:t>6. Алгоритмы</w:t>
+      </w:r>
+    </w:p>
+    <w:p>
+      <w:pPr>
+        <w:ind w:left="360"/>
+        <w:rPr>
+          <w:rFonts w:ascii="Times New Roman" w:hAnsi="Times New Roman" w:cs="Times New Roman"/>
+          <w:b/>
+          <w:bCs/>
+          <w:sz w:val="24"/>
+          <w:szCs w:val="24"/>
+        </w:rPr>
+      </w:pPr>
+      <w:r>
+        <w:rPr>
+          <w:rFonts w:ascii="Times New Roman" w:hAnsi="Times New Roman" w:cs="Times New Roman"/>
+          <w:b/>
+          <w:bCs/>
+          <w:sz w:val="24"/>
+          <w:szCs w:val="24"/>
+        </w:rPr>
+        <w:t>Алгоритм изменения емкости рюкзака</w:t>
+      </w:r>
+    </w:p>
+    <w:p>
+      <w:pPr>
+        <w:pStyle w:val="a4"/>
+        <w:numPr>
+          <w:ilvl w:val="0"/>
+          <w:numId w:val="13"/>
+        </w:numPr>
+        <w:rPr>
+          <w:rFonts w:ascii="Times New Roman" w:hAnsi="Times New Roman" w:cs="Times New Roman"/>
+          <w:sz w:val="24"/>
+          <w:szCs w:val="24"/>
+        </w:rPr>
+      </w:pPr>
+      <w:r>
+        <w:rPr>
+          <w:rFonts w:ascii="Times New Roman" w:hAnsi="Times New Roman" w:cs="Times New Roman"/>
+          <w:sz w:val="24"/>
+          <w:szCs w:val="24"/>
+        </w:rPr>
+        <w:t>П</w:t>
+      </w:r>
+      <w:r>
+        <w:rPr>
+          <w:rFonts w:ascii="Times New Roman" w:hAnsi="Times New Roman" w:cs="Times New Roman"/>
+          <w:sz w:val="24"/>
+          <w:szCs w:val="24"/>
+        </w:rPr>
+        <w:t>осле нажатия на кнопку «</w:t>
+      </w:r>
+      <w:r>
+        <w:rPr>
+          <w:rFonts w:ascii="Times New Roman" w:hAnsi="Times New Roman" w:cs="Times New Roman"/>
+          <w:sz w:val="24"/>
+          <w:szCs w:val="24"/>
+          <w:lang w:val="en-US"/>
+        </w:rPr>
+        <w:t>Set</w:t>
+      </w:r>
+      <w:r>
+        <w:rPr>
+          <w:rFonts w:ascii="Times New Roman" w:hAnsi="Times New Roman" w:cs="Times New Roman"/>
+          <w:sz w:val="24"/>
+          <w:szCs w:val="24"/>
+        </w:rPr>
+        <w:t>» п</w:t>
+      </w:r>
+      <w:r>
+        <w:rPr>
+          <w:rFonts w:ascii="Times New Roman" w:hAnsi="Times New Roman" w:cs="Times New Roman"/>
+          <w:sz w:val="24"/>
+          <w:szCs w:val="24"/>
+        </w:rPr>
+        <w:t>олучаем данные</w:t>
+      </w:r>
+      <w:r>
+        <w:rPr>
+          <w:rFonts w:ascii="Times New Roman" w:hAnsi="Times New Roman" w:cs="Times New Roman"/>
+          <w:sz w:val="24"/>
+          <w:szCs w:val="24"/>
+        </w:rPr>
+        <w:t>, заполненные пользователем, из блока с изменением емкости рюкзака.</w:t>
+      </w:r>
+    </w:p>
+    <w:p>
+      <w:pPr>
+        <w:pStyle w:val="a4"/>
+        <w:numPr>
+          <w:ilvl w:val="0"/>
+          <w:numId w:val="13"/>
+        </w:numPr>
+        <w:rPr>
+          <w:rFonts w:ascii="Times New Roman" w:hAnsi="Times New Roman" w:cs="Times New Roman"/>
+          <w:sz w:val="24"/>
+          <w:szCs w:val="24"/>
+        </w:rPr>
+      </w:pPr>
+      <w:r>
+        <w:rPr>
+          <w:rFonts w:ascii="Times New Roman" w:hAnsi="Times New Roman" w:cs="Times New Roman"/>
+          <w:sz w:val="24"/>
+          <w:szCs w:val="24"/>
+        </w:rPr>
+        <w:t>Проводим проверку на корректность ввода</w:t>
+      </w:r>
+    </w:p>
+    <w:p>
+      <w:pPr>
+        <w:pStyle w:val="a4"/>
+        <w:numPr>
+          <w:ilvl w:val="0"/>
+          <w:numId w:val="13"/>
+        </w:numPr>
+        <w:rPr>
+          <w:rFonts w:ascii="Times New Roman" w:hAnsi="Times New Roman" w:cs="Times New Roman"/>
+          <w:sz w:val="24"/>
+          <w:szCs w:val="24"/>
+        </w:rPr>
+      </w:pPr>
+      <w:r>
+        <w:rPr>
+          <w:rFonts w:ascii="Times New Roman" w:hAnsi="Times New Roman" w:cs="Times New Roman"/>
+          <w:sz w:val="24"/>
+          <w:szCs w:val="24"/>
+        </w:rPr>
+        <w:t>Если валидация прошла успешно:</w:t>
+      </w:r>
+    </w:p>
+    <w:p>
+      <w:pPr>
+        <w:pStyle w:val="a4"/>
+        <w:numPr>
+          <w:ilvl w:val="1"/>
+          <w:numId w:val="13"/>
+        </w:numPr>
+        <w:rPr>
+          <w:rFonts w:ascii="Times New Roman" w:hAnsi="Times New Roman" w:cs="Times New Roman"/>
+          <w:sz w:val="24"/>
+          <w:szCs w:val="24"/>
+        </w:rPr>
+      </w:pPr>
+      <w:r>
+        <w:rPr>
+          <w:rFonts w:ascii="Times New Roman" w:hAnsi="Times New Roman" w:cs="Times New Roman"/>
+          <w:sz w:val="24"/>
+          <w:szCs w:val="24"/>
+        </w:rPr>
+        <w:t>Изменяем текущую емкость рюкзака</w:t>
+      </w:r>
+    </w:p>
+    <w:p>
+      <w:pPr>
+        <w:pStyle w:val="a4"/>
+        <w:numPr>
+          <w:ilvl w:val="1"/>
+          <w:numId w:val="13"/>
+        </w:numPr>
+        <w:rPr>
+          <w:rFonts w:ascii="Times New Roman" w:hAnsi="Times New Roman" w:cs="Times New Roman"/>
+          <w:sz w:val="24"/>
+          <w:szCs w:val="24"/>
+        </w:rPr>
+      </w:pPr>
+      <w:r>
+        <w:rPr>
+          <w:rFonts w:ascii="Times New Roman" w:hAnsi="Times New Roman" w:cs="Times New Roman"/>
+          <w:sz w:val="24"/>
+          <w:szCs w:val="24"/>
+        </w:rPr>
+        <w:t>Выводим измененное значение в область анимации</w:t>
+      </w:r>
+    </w:p>
+    <w:p>
+      <w:pPr>
+        <w:pStyle w:val="a5"/>
+        <w:numPr>
+          <w:ilvl w:val="0"/>
+          <w:numId w:val="13"/>
+        </w:numPr>
+        <w:shd w:val="clear" w:color="auto" w:fill="FFFFFF"/>
+        <w:spacing w:before="0" w:beforeAutospacing="0" w:after="0" w:afterAutospacing="0"/>
+      </w:pPr>
+      <w:r>
+        <w:t>Иначе - выдаём пользователю ошибку, с указанием причины, по которой не удалось пройти валидацию</w:t>
+      </w:r>
+    </w:p>
+    <w:p>
+      <w:pPr>
+        <w:pStyle w:val="a5"/>
+        <w:shd w:val="clear" w:color="auto" w:fill="FFFFFF"/>
+        <w:spacing w:before="0" w:beforeAutospacing="0" w:after="0" w:afterAutospacing="0"/>
+        <w:ind w:left="360"/>
+      </w:pPr>
+    </w:p>
+    <w:p>
+      <w:pPr>
+        <w:pStyle w:val="a5"/>
+        <w:shd w:val="clear" w:color="auto" w:fill="FFFFFF"/>
+        <w:spacing w:before="0" w:beforeAutospacing="0" w:after="0" w:afterAutospacing="0"/>
+        <w:ind w:left="360"/>
+        <w:rPr>
+          <w:b/>
+          <w:bCs/>
+        </w:rPr>
+      </w:pPr>
+      <w:r>
+        <w:rPr>
+          <w:b/>
+          <w:bCs/>
+        </w:rPr>
+        <w:t>Алгоритм добавления</w:t>
+      </w:r>
+      <w:r>
+        <w:rPr>
+          <w:b/>
+          <w:bCs/>
+        </w:rPr>
+        <w:t xml:space="preserve"> предмета с заданными параметрами в массив всех предметов</w:t>
+      </w:r>
+    </w:p>
+    <w:p>
+      <w:pPr>
+        <w:pStyle w:val="a4"/>
+        <w:numPr>
+          <w:ilvl w:val="0"/>
+          <w:numId w:val="15"/>
+        </w:numPr>
+        <w:spacing w:before="240"/>
+        <w:rPr>
+          <w:rFonts w:ascii="Times New Roman" w:hAnsi="Times New Roman" w:cs="Times New Roman"/>
+          <w:sz w:val="24"/>
+          <w:szCs w:val="24"/>
+        </w:rPr>
+      </w:pPr>
+      <w:r>
+        <w:rPr>
+          <w:rFonts w:ascii="Times New Roman" w:hAnsi="Times New Roman" w:cs="Times New Roman"/>
+          <w:sz w:val="24"/>
+          <w:szCs w:val="24"/>
+        </w:rPr>
+        <w:t>После нажатия на кнопку «</w:t>
+      </w:r>
+      <w:r>
+        <w:rPr>
+          <w:rFonts w:ascii="Times New Roman" w:hAnsi="Times New Roman" w:cs="Times New Roman"/>
+          <w:sz w:val="24"/>
+          <w:szCs w:val="24"/>
+          <w:lang w:val="en-US"/>
+        </w:rPr>
+        <w:t>Add</w:t>
+      </w:r>
+      <w:r>
+        <w:rPr>
+          <w:rFonts w:ascii="Times New Roman" w:hAnsi="Times New Roman" w:cs="Times New Roman"/>
+          <w:sz w:val="24"/>
+          <w:szCs w:val="24"/>
+        </w:rPr>
+        <w:t xml:space="preserve">» получаем данные, заполненные пользователем, из блока с </w:t>
+      </w:r>
+      <w:r>
+        <w:rPr>
+          <w:rFonts w:ascii="Times New Roman" w:hAnsi="Times New Roman" w:cs="Times New Roman"/>
+          <w:sz w:val="24"/>
+          <w:szCs w:val="24"/>
+        </w:rPr>
+        <w:t>добавлением нового предмета</w:t>
+      </w:r>
+    </w:p>
+    <w:p>
+      <w:pPr>
+        <w:pStyle w:val="a4"/>
+        <w:numPr>
+          <w:ilvl w:val="0"/>
+          <w:numId w:val="15"/>
+        </w:numPr>
+        <w:rPr>
+          <w:rFonts w:ascii="Times New Roman" w:hAnsi="Times New Roman" w:cs="Times New Roman"/>
+          <w:sz w:val="24"/>
+          <w:szCs w:val="24"/>
+        </w:rPr>
+      </w:pPr>
+      <w:r>
+        <w:rPr>
+          <w:rFonts w:ascii="Times New Roman" w:hAnsi="Times New Roman" w:cs="Times New Roman"/>
+          <w:sz w:val="24"/>
+          <w:szCs w:val="24"/>
+        </w:rPr>
+        <w:t>Проводим проверку на корректность ввода</w:t>
+      </w:r>
+    </w:p>
+    <w:p>
+      <w:pPr>
+        <w:pStyle w:val="a4"/>
+        <w:numPr>
+          <w:ilvl w:val="0"/>
+          <w:numId w:val="15"/>
+        </w:numPr>
+        <w:rPr>
+          <w:rFonts w:ascii="Times New Roman" w:hAnsi="Times New Roman" w:cs="Times New Roman"/>
+          <w:sz w:val="24"/>
+          <w:szCs w:val="24"/>
+        </w:rPr>
+      </w:pPr>
+      <w:r>
+        <w:rPr>
+          <w:rFonts w:ascii="Times New Roman" w:hAnsi="Times New Roman" w:cs="Times New Roman"/>
+          <w:sz w:val="24"/>
+          <w:szCs w:val="24"/>
+        </w:rPr>
+        <w:t>Если валидация прошла успешно:</w:t>
+      </w:r>
+    </w:p>
+    <w:p>
+      <w:pPr>
+        <w:pStyle w:val="a4"/>
+        <w:numPr>
+          <w:ilvl w:val="1"/>
+          <w:numId w:val="15"/>
+        </w:numPr>
+        <w:rPr>
+          <w:rFonts w:ascii="Times New Roman" w:hAnsi="Times New Roman" w:cs="Times New Roman"/>
+          <w:sz w:val="24"/>
+          <w:szCs w:val="24"/>
+        </w:rPr>
+      </w:pPr>
+      <w:r>
+        <w:rPr>
+          <w:rFonts w:ascii="Times New Roman" w:hAnsi="Times New Roman" w:cs="Times New Roman"/>
+          <w:sz w:val="24"/>
+          <w:szCs w:val="24"/>
+        </w:rPr>
+        <w:t>Добавляем предмет с заданными параметрами в массив всех предметов</w:t>
+      </w:r>
+    </w:p>
+    <w:p>
+      <w:pPr>
+        <w:pStyle w:val="a4"/>
+        <w:numPr>
+          <w:ilvl w:val="1"/>
+          <w:numId w:val="15"/>
+        </w:numPr>
+        <w:rPr>
+          <w:rFonts w:ascii="Times New Roman" w:hAnsi="Times New Roman" w:cs="Times New Roman"/>
+          <w:sz w:val="24"/>
+          <w:szCs w:val="24"/>
+        </w:rPr>
+      </w:pPr>
+      <w:r>
+        <w:rPr>
+          <w:rFonts w:ascii="Times New Roman" w:hAnsi="Times New Roman" w:cs="Times New Roman"/>
+          <w:sz w:val="24"/>
+          <w:szCs w:val="24"/>
+        </w:rPr>
+        <w:t>Система автоматически обновляет таблицу всех предметов</w:t>
+      </w:r>
+    </w:p>
+    <w:p>
+      <w:pPr>
+        <w:pStyle w:val="a5"/>
+        <w:numPr>
+          <w:ilvl w:val="0"/>
+          <w:numId w:val="15"/>
+        </w:numPr>
+        <w:shd w:val="clear" w:color="auto" w:fill="FFFFFF"/>
+        <w:spacing w:before="0" w:beforeAutospacing="0" w:after="0" w:afterAutospacing="0"/>
+      </w:pPr>
+      <w:r>
+        <w:t>Иначе - выдаём пользователю ошибку, с указанием причины, по которой не удалось пройти валидацию</w:t>
+      </w:r>
+    </w:p>
+    <w:p>
+      <w:pPr>
+        <w:pStyle w:val="a5"/>
+        <w:shd w:val="clear" w:color="auto" w:fill="FFFFFF"/>
+        <w:spacing w:before="0" w:beforeAutospacing="0" w:after="0" w:afterAutospacing="0"/>
+        <w:ind w:left="360"/>
+        <w:rPr>
+          <w:b/>
+          <w:bCs/>
+        </w:rPr>
+      </w:pPr>
+    </w:p>
+    <w:p>
+      <w:pPr>
+        <w:pStyle w:val="a5"/>
+        <w:shd w:val="clear" w:color="auto" w:fill="FFFFFF"/>
+        <w:spacing w:before="0" w:beforeAutospacing="0" w:after="0" w:afterAutospacing="0"/>
+        <w:ind w:left="360"/>
+        <w:rPr>
+          <w:b/>
+          <w:bCs/>
+        </w:rPr>
+      </w:pPr>
+      <w:r>
+        <w:rPr>
+          <w:b/>
+          <w:bCs/>
+        </w:rPr>
+        <w:t xml:space="preserve">Алгоритм </w:t>
+      </w:r>
+      <w:r>
+        <w:rPr>
+          <w:b/>
+          <w:bCs/>
+        </w:rPr>
+        <w:t xml:space="preserve">добавления </w:t>
+      </w:r>
+      <w:r>
+        <w:rPr>
+          <w:b/>
+          <w:bCs/>
+        </w:rPr>
+        <w:t>сгенерированных предметов в массив всех предметов</w:t>
+      </w:r>
+    </w:p>
+    <w:p>
+      <w:pPr>
+        <w:pStyle w:val="a4"/>
+        <w:numPr>
+          <w:ilvl w:val="0"/>
+          <w:numId w:val="16"/>
+        </w:numPr>
+        <w:spacing w:before="240"/>
+        <w:rPr>
+          <w:rFonts w:ascii="Times New Roman" w:hAnsi="Times New Roman" w:cs="Times New Roman"/>
+          <w:sz w:val="24"/>
+          <w:szCs w:val="24"/>
+        </w:rPr>
+      </w:pPr>
+      <w:r>
+        <w:rPr>
+          <w:rFonts w:ascii="Times New Roman" w:hAnsi="Times New Roman" w:cs="Times New Roman"/>
+          <w:sz w:val="24"/>
+          <w:szCs w:val="24"/>
+        </w:rPr>
+        <w:t>После нажатия на кнопку «</w:t>
+      </w:r>
+      <w:r>
+        <w:rPr>
+          <w:rFonts w:ascii="Times New Roman" w:hAnsi="Times New Roman" w:cs="Times New Roman"/>
+          <w:sz w:val="24"/>
+          <w:szCs w:val="24"/>
+          <w:lang w:val="en-US"/>
+        </w:rPr>
+        <w:t>Generate</w:t>
+      </w:r>
+      <w:r>
+        <w:rPr>
+          <w:rFonts w:ascii="Times New Roman" w:hAnsi="Times New Roman" w:cs="Times New Roman"/>
+          <w:sz w:val="24"/>
+          <w:szCs w:val="24"/>
+        </w:rPr>
+        <w:t xml:space="preserve"> </w:t>
+      </w:r>
+      <w:r>
+        <w:rPr>
+          <w:rFonts w:ascii="Times New Roman" w:hAnsi="Times New Roman" w:cs="Times New Roman"/>
+          <w:sz w:val="24"/>
+          <w:szCs w:val="24"/>
+          <w:lang w:val="en-US"/>
+        </w:rPr>
+        <w:t>items</w:t>
+      </w:r>
+      <w:r>
+        <w:rPr>
+          <w:rFonts w:ascii="Times New Roman" w:hAnsi="Times New Roman" w:cs="Times New Roman"/>
+          <w:sz w:val="24"/>
+          <w:szCs w:val="24"/>
+        </w:rPr>
+        <w:t xml:space="preserve">» получаем данные, заполненные пользователем, из блока с </w:t>
+      </w:r>
+      <w:r>
+        <w:rPr>
+          <w:rFonts w:ascii="Times New Roman" w:hAnsi="Times New Roman" w:cs="Times New Roman"/>
+          <w:sz w:val="24"/>
+          <w:szCs w:val="24"/>
+        </w:rPr>
+        <w:t>генерацией предметов</w:t>
+      </w:r>
+      <w:r>
+        <w:rPr>
+          <w:rFonts w:ascii="Times New Roman" w:hAnsi="Times New Roman" w:cs="Times New Roman"/>
+          <w:sz w:val="24"/>
+          <w:szCs w:val="24"/>
+        </w:rPr>
+        <w:t xml:space="preserve"> </w:t>
+      </w:r>
+    </w:p>
+    <w:p>
+      <w:pPr>
+        <w:pStyle w:val="a4"/>
+        <w:numPr>
+          <w:ilvl w:val="0"/>
+          <w:numId w:val="16"/>
+        </w:numPr>
+        <w:spacing w:before="240"/>
+        <w:rPr>
+          <w:rFonts w:ascii="Times New Roman" w:hAnsi="Times New Roman" w:cs="Times New Roman"/>
+          <w:sz w:val="24"/>
+          <w:szCs w:val="24"/>
+        </w:rPr>
+      </w:pPr>
+      <w:r>
+        <w:rPr>
+          <w:rFonts w:ascii="Times New Roman" w:hAnsi="Times New Roman" w:cs="Times New Roman"/>
+          <w:sz w:val="24"/>
+          <w:szCs w:val="24"/>
+        </w:rPr>
+        <w:t>Проводим проверку на корректность ввода</w:t>
+      </w:r>
+    </w:p>
+    <w:p>
+      <w:pPr>
+        <w:pStyle w:val="a4"/>
+        <w:numPr>
+          <w:ilvl w:val="0"/>
+          <w:numId w:val="16"/>
+        </w:numPr>
+        <w:rPr>
+          <w:rFonts w:ascii="Times New Roman" w:hAnsi="Times New Roman" w:cs="Times New Roman"/>
+          <w:sz w:val="24"/>
+          <w:szCs w:val="24"/>
+        </w:rPr>
+      </w:pPr>
+      <w:r>
+        <w:rPr>
+          <w:rFonts w:ascii="Times New Roman" w:hAnsi="Times New Roman" w:cs="Times New Roman"/>
+          <w:sz w:val="24"/>
+          <w:szCs w:val="24"/>
+        </w:rPr>
+        <w:t>Если валидация прошла успешно:</w:t>
+      </w:r>
+    </w:p>
+    <w:p>
+      <w:pPr>
+        <w:pStyle w:val="a4"/>
+        <w:numPr>
+          <w:ilvl w:val="1"/>
+          <w:numId w:val="10"/>
+        </w:numPr>
+        <w:rPr>
+          <w:rFonts w:ascii="Times New Roman" w:hAnsi="Times New Roman" w:cs="Times New Roman"/>
+          <w:sz w:val="24"/>
+          <w:szCs w:val="24"/>
+        </w:rPr>
+      </w:pPr>
+      <w:r>
+        <w:rPr>
+          <w:rFonts w:ascii="Times New Roman" w:hAnsi="Times New Roman" w:cs="Times New Roman"/>
+          <w:sz w:val="24"/>
+          <w:szCs w:val="24"/>
+        </w:rPr>
+        <w:t>Система создает то количество предметов, которое запросил пользователь и присваивает каждому предмету случайные параметры</w:t>
+      </w:r>
+      <w:r>
+        <w:rPr>
+          <w:rFonts w:ascii="Times New Roman" w:hAnsi="Times New Roman" w:cs="Times New Roman"/>
+          <w:sz w:val="24"/>
+          <w:szCs w:val="24"/>
+        </w:rPr>
+        <w:t xml:space="preserve"> в диапазоне от </w:t>
+      </w:r>
+      <w:r>
+        <w:rPr>
+          <w:rFonts w:ascii="Times New Roman" w:hAnsi="Times New Roman" w:cs="Times New Roman"/>
+          <w:sz w:val="24"/>
+          <w:szCs w:val="24"/>
+        </w:rPr>
+        <w:t xml:space="preserve">0 (в случае ценности) или от </w:t>
+      </w:r>
+      <w:r>
+        <w:rPr>
+          <w:rFonts w:ascii="Times New Roman" w:hAnsi="Times New Roman" w:cs="Times New Roman"/>
+          <w:sz w:val="24"/>
+          <w:szCs w:val="24"/>
+        </w:rPr>
+        <w:t xml:space="preserve">1 </w:t>
+      </w:r>
+      <w:r>
+        <w:rPr>
+          <w:rFonts w:ascii="Times New Roman" w:hAnsi="Times New Roman" w:cs="Times New Roman"/>
+          <w:sz w:val="24"/>
+          <w:szCs w:val="24"/>
+        </w:rPr>
+        <w:t xml:space="preserve">(в случае веса) </w:t>
+      </w:r>
+      <w:r>
+        <w:rPr>
+          <w:rFonts w:ascii="Times New Roman" w:hAnsi="Times New Roman" w:cs="Times New Roman"/>
+          <w:sz w:val="24"/>
+          <w:szCs w:val="24"/>
+        </w:rPr>
+        <w:t>до максимально возможного веса</w:t>
+      </w:r>
+      <w:r>
+        <w:rPr>
+          <w:rFonts w:ascii="Times New Roman" w:hAnsi="Times New Roman" w:cs="Times New Roman"/>
+          <w:sz w:val="24"/>
+          <w:szCs w:val="24"/>
+        </w:rPr>
+        <w:t>/ценности</w:t>
+      </w:r>
+      <w:r>
+        <w:rPr>
+          <w:rFonts w:ascii="Times New Roman" w:hAnsi="Times New Roman" w:cs="Times New Roman"/>
+          <w:sz w:val="24"/>
+          <w:szCs w:val="24"/>
+        </w:rPr>
+        <w:t>, заданного пользователем.</w:t>
+      </w:r>
+    </w:p>
+    <w:p>
+      <w:pPr>
+        <w:pStyle w:val="a4"/>
+        <w:numPr>
+          <w:ilvl w:val="1"/>
+          <w:numId w:val="16"/>
+        </w:numPr>
+        <w:rPr>
+          <w:rFonts w:ascii="Times New Roman" w:hAnsi="Times New Roman" w:cs="Times New Roman"/>
+          <w:sz w:val="24"/>
+          <w:szCs w:val="24"/>
+        </w:rPr>
+      </w:pPr>
+      <w:r>
+        <w:rPr>
+          <w:rFonts w:ascii="Times New Roman" w:hAnsi="Times New Roman" w:cs="Times New Roman"/>
+          <w:sz w:val="24"/>
+          <w:szCs w:val="24"/>
+        </w:rPr>
+        <w:t xml:space="preserve">Добавляем </w:t>
+      </w:r>
+      <w:r>
+        <w:rPr>
+          <w:rFonts w:ascii="Times New Roman" w:hAnsi="Times New Roman" w:cs="Times New Roman"/>
+          <w:sz w:val="24"/>
+          <w:szCs w:val="24"/>
+        </w:rPr>
+        <w:t xml:space="preserve">каждый сгенерированный </w:t>
+      </w:r>
+      <w:r>
+        <w:rPr>
+          <w:rFonts w:ascii="Times New Roman" w:hAnsi="Times New Roman" w:cs="Times New Roman"/>
+          <w:sz w:val="24"/>
+          <w:szCs w:val="24"/>
+        </w:rPr>
+        <w:t>предмет в массив всех предметов</w:t>
+      </w:r>
+    </w:p>
+    <w:p>
+      <w:pPr>
+        <w:pStyle w:val="a4"/>
+        <w:numPr>
+          <w:ilvl w:val="1"/>
+          <w:numId w:val="16"/>
+        </w:numPr>
+        <w:rPr>
+          <w:rFonts w:ascii="Times New Roman" w:hAnsi="Times New Roman" w:cs="Times New Roman"/>
+          <w:sz w:val="24"/>
+          <w:szCs w:val="24"/>
+        </w:rPr>
+      </w:pPr>
+      <w:r>
+        <w:rPr>
+          <w:rFonts w:ascii="Times New Roman" w:hAnsi="Times New Roman" w:cs="Times New Roman"/>
+          <w:sz w:val="24"/>
+          <w:szCs w:val="24"/>
+        </w:rPr>
+        <w:t>Система автоматически обновляет таблицу всех предметов</w:t>
+      </w:r>
+    </w:p>
+    <w:p>
+      <w:pPr>
+        <w:pStyle w:val="a5"/>
+        <w:numPr>
+          <w:ilvl w:val="0"/>
+          <w:numId w:val="16"/>
+        </w:numPr>
+        <w:shd w:val="clear" w:color="auto" w:fill="FFFFFF"/>
+        <w:spacing w:before="0" w:beforeAutospacing="0" w:after="0" w:afterAutospacing="0"/>
+      </w:pPr>
+      <w:r>
+        <w:t>Иначе - выдаём пользователю ошибку, с указанием причины, по которой не удалось пройти валидацию</w:t>
+      </w:r>
+    </w:p>
+    <w:p>
+      <w:pPr>
+        <w:pStyle w:val="a5"/>
+        <w:shd w:val="clear" w:color="auto" w:fill="FFFFFF"/>
+        <w:spacing w:before="0" w:beforeAutospacing="0" w:after="0" w:afterAutospacing="0"/>
+        <w:ind w:left="360"/>
+        <w:rPr>
+          <w:b/>
+          <w:bCs/>
+        </w:rPr>
+      </w:pPr>
+    </w:p>
+    <w:p>
+      <w:pPr>
+        <w:pStyle w:val="a5"/>
+        <w:shd w:val="clear" w:color="auto" w:fill="FFFFFF"/>
+        <w:spacing w:before="0" w:beforeAutospacing="0" w:after="0" w:afterAutospacing="0"/>
+        <w:ind w:left="360"/>
+        <w:rPr>
+          <w:b/>
+          <w:bCs/>
+        </w:rPr>
+      </w:pPr>
+      <w:r>
+        <w:rPr>
+          <w:b/>
+          <w:bCs/>
+        </w:rPr>
+        <w:t>А</w:t>
+      </w:r>
+      <w:r>
+        <w:rPr>
+          <w:b/>
+          <w:bCs/>
+        </w:rPr>
+        <w:t>лгоритм решения</w:t>
+      </w:r>
+      <w:r>
+        <w:rPr>
+          <w:b/>
+          <w:bCs/>
+        </w:rPr>
+        <w:t xml:space="preserve"> задачи о рюкзаке</w:t>
+      </w:r>
+    </w:p>
+    <w:p>
+      <w:pPr>
+        <w:pStyle w:val="a4"/>
+        <w:numPr>
+          <w:ilvl w:val="0"/>
+          <w:numId w:val="17"/>
+        </w:numPr>
+        <w:spacing w:before="240"/>
+        <w:rPr>
+          <w:rFonts w:ascii="Times New Roman" w:hAnsi="Times New Roman" w:cs="Times New Roman"/>
+          <w:sz w:val="24"/>
+          <w:szCs w:val="24"/>
+        </w:rPr>
+      </w:pPr>
+      <w:r>
+        <w:rPr>
+          <w:rFonts w:ascii="Times New Roman" w:hAnsi="Times New Roman" w:cs="Times New Roman"/>
+          <w:sz w:val="24"/>
+          <w:szCs w:val="24"/>
+        </w:rPr>
+        <w:t>После нажатия на кнопку «</w:t>
+      </w:r>
+      <w:r>
+        <w:rPr>
+          <w:rFonts w:ascii="Times New Roman" w:hAnsi="Times New Roman" w:cs="Times New Roman"/>
+          <w:sz w:val="24"/>
+          <w:szCs w:val="24"/>
+          <w:lang w:val="en-US"/>
+        </w:rPr>
+        <w:t>fill</w:t>
+      </w:r>
+      <w:r>
+        <w:rPr>
+          <w:rFonts w:ascii="Times New Roman" w:hAnsi="Times New Roman" w:cs="Times New Roman"/>
+          <w:sz w:val="24"/>
+          <w:szCs w:val="24"/>
+        </w:rPr>
+        <w:t xml:space="preserve"> </w:t>
+      </w:r>
+      <w:r>
+        <w:rPr>
+          <w:rFonts w:ascii="Times New Roman" w:hAnsi="Times New Roman" w:cs="Times New Roman"/>
+          <w:sz w:val="24"/>
+          <w:szCs w:val="24"/>
+          <w:lang w:val="en-US"/>
+        </w:rPr>
+        <w:t>your</w:t>
+      </w:r>
+      <w:r>
+        <w:rPr>
+          <w:rFonts w:ascii="Times New Roman" w:hAnsi="Times New Roman" w:cs="Times New Roman"/>
+          <w:sz w:val="24"/>
+          <w:szCs w:val="24"/>
+        </w:rPr>
+        <w:t xml:space="preserve"> </w:t>
+      </w:r>
+      <w:r>
+        <w:rPr>
+          <w:rFonts w:ascii="Times New Roman" w:hAnsi="Times New Roman" w:cs="Times New Roman"/>
+          <w:sz w:val="24"/>
+          <w:szCs w:val="24"/>
+          <w:lang w:val="en-US"/>
+        </w:rPr>
+        <w:t>backpack</w:t>
+      </w:r>
+      <w:r>
+        <w:rPr>
+          <w:rFonts w:ascii="Times New Roman" w:hAnsi="Times New Roman" w:cs="Times New Roman"/>
+          <w:sz w:val="24"/>
+          <w:szCs w:val="24"/>
+        </w:rPr>
+        <w:t>»</w:t>
+      </w:r>
+      <w:r>
+        <w:rPr>
+          <w:rFonts w:ascii="Times New Roman" w:hAnsi="Times New Roman" w:cs="Times New Roman"/>
+          <w:sz w:val="24"/>
+          <w:szCs w:val="24"/>
+        </w:rPr>
+        <w:t>:</w:t>
+      </w:r>
+    </w:p>
+    <w:p>
+      <w:pPr>
+        <w:pStyle w:val="a4"/>
+        <w:numPr>
+          <w:ilvl w:val="0"/>
+          <w:numId w:val="17"/>
+        </w:numPr>
+        <w:spacing w:before="240"/>
+        <w:rPr>
+          <w:rFonts w:ascii="Times New Roman" w:hAnsi="Times New Roman" w:cs="Times New Roman"/>
+          <w:sz w:val="24"/>
+          <w:szCs w:val="24"/>
+        </w:rPr>
+      </w:pPr>
+      <w:r>
+        <w:rPr>
+          <w:rFonts w:ascii="Times New Roman" w:hAnsi="Times New Roman" w:cs="Times New Roman"/>
+          <w:sz w:val="24"/>
+          <w:szCs w:val="24"/>
+        </w:rPr>
+        <w:t xml:space="preserve">Проводим проверку </w:t>
+      </w:r>
+      <w:r>
+        <w:rPr>
+          <w:rFonts w:ascii="Times New Roman" w:hAnsi="Times New Roman" w:cs="Times New Roman"/>
+          <w:sz w:val="24"/>
+          <w:szCs w:val="24"/>
+        </w:rPr>
+        <w:t>вместимости рюкзака</w:t>
+      </w:r>
+    </w:p>
+    <w:p>
+      <w:pPr>
+        <w:pStyle w:val="a4"/>
+        <w:numPr>
+          <w:ilvl w:val="0"/>
+          <w:numId w:val="17"/>
+        </w:numPr>
+        <w:rPr>
+          <w:rFonts w:ascii="Times New Roman" w:hAnsi="Times New Roman" w:cs="Times New Roman"/>
+          <w:sz w:val="24"/>
+          <w:szCs w:val="24"/>
+        </w:rPr>
+      </w:pPr>
+      <w:r>
+        <w:rPr>
+          <w:rFonts w:ascii="Times New Roman" w:hAnsi="Times New Roman" w:cs="Times New Roman"/>
+          <w:sz w:val="24"/>
+          <w:szCs w:val="24"/>
+        </w:rPr>
+        <w:t xml:space="preserve">Если </w:t>
+      </w:r>
+      <w:r>
+        <w:rPr>
+          <w:rFonts w:ascii="Times New Roman" w:hAnsi="Times New Roman" w:cs="Times New Roman"/>
+          <w:sz w:val="24"/>
+          <w:szCs w:val="24"/>
+        </w:rPr>
+        <w:t>вместимость больше 0</w:t>
+      </w:r>
+      <w:r>
+        <w:rPr>
+          <w:rFonts w:ascii="Times New Roman" w:hAnsi="Times New Roman" w:cs="Times New Roman"/>
+          <w:sz w:val="24"/>
+          <w:szCs w:val="24"/>
+        </w:rPr>
+        <w:t>:</w:t>
+      </w:r>
+    </w:p>
+    <w:p>
+      <w:pPr>
+        <w:pStyle w:val="a4"/>
+        <w:numPr>
+          <w:ilvl w:val="1"/>
+          <w:numId w:val="17"/>
+        </w:numPr>
+        <w:rPr>
+          <w:rFonts w:ascii="Times New Roman" w:hAnsi="Times New Roman" w:cs="Times New Roman"/>
+          <w:sz w:val="24"/>
+          <w:szCs w:val="24"/>
+        </w:rPr>
+      </w:pPr>
+      <w:r>
+        <w:rPr>
+          <w:rFonts w:ascii="Times New Roman" w:hAnsi="Times New Roman" w:cs="Times New Roman"/>
+          <w:sz w:val="24"/>
+          <w:szCs w:val="24"/>
+        </w:rPr>
+        <w:t>Система запускает динамический алгоритм решения задачи о рюкзаке</w:t>
+      </w:r>
+    </w:p>
+    <w:p>
+      <w:pPr>
+        <w:pStyle w:val="a4"/>
+        <w:numPr>
+          <w:ilvl w:val="1"/>
+          <w:numId w:val="17"/>
+        </w:numPr>
+        <w:rPr>
+          <w:rFonts w:ascii="Times New Roman" w:hAnsi="Times New Roman" w:cs="Times New Roman"/>
+          <w:sz w:val="24"/>
+          <w:szCs w:val="24"/>
+        </w:rPr>
+      </w:pPr>
+      <w:r>
+        <w:rPr>
+          <w:rFonts w:ascii="Times New Roman" w:hAnsi="Times New Roman" w:cs="Times New Roman"/>
+          <w:sz w:val="24"/>
+          <w:szCs w:val="24"/>
+        </w:rPr>
+        <w:lastRenderedPageBreak/>
+        <w:t>Результатом будет являться подмножество предметов, которое сразу же отобразится во 2 таблице с решением</w:t>
+      </w:r>
+    </w:p>
+    <w:p>
+      <w:pPr>
+        <w:pStyle w:val="a4"/>
+        <w:numPr>
+          <w:ilvl w:val="1"/>
+          <w:numId w:val="17"/>
+        </w:numPr>
+        <w:rPr>
+          <w:rFonts w:ascii="Times New Roman" w:hAnsi="Times New Roman" w:cs="Times New Roman"/>
+          <w:sz w:val="24"/>
+          <w:szCs w:val="24"/>
+        </w:rPr>
+      </w:pPr>
+      <w:r>
+        <w:rPr>
+          <w:rFonts w:ascii="Times New Roman" w:hAnsi="Times New Roman" w:cs="Times New Roman"/>
+          <w:sz w:val="24"/>
+          <w:szCs w:val="24"/>
+        </w:rPr>
+        <w:t>Проигрывается анимация: предметы из итогового решения поочередно парами перемещаются в рюкзак</w:t>
+      </w:r>
+    </w:p>
+    <w:p>
+      <w:pPr>
+        <w:pStyle w:val="a5"/>
+        <w:numPr>
+          <w:ilvl w:val="0"/>
+          <w:numId w:val="17"/>
+        </w:numPr>
+        <w:shd w:val="clear" w:color="auto" w:fill="FFFFFF"/>
+        <w:spacing w:before="0" w:beforeAutospacing="0" w:after="0" w:afterAutospacing="0"/>
+      </w:pPr>
+      <w:r>
+        <w:t>Иначе</w:t>
+      </w:r>
+      <w:r>
+        <w:t xml:space="preserve"> (если емкость 0 или не задана вообще)</w:t>
+      </w:r>
+      <w:r>
+        <w:t xml:space="preserve"> - выдаём пользователю ошибку, с указанием причины, по которой не удалось пройти валидацию</w:t>
+      </w:r>
+    </w:p>
+    <w:p>
+      <w:pPr>
+        <w:pStyle w:val="a5"/>
+        <w:shd w:val="clear" w:color="auto" w:fill="FFFFFF"/>
+        <w:spacing w:before="0" w:beforeAutospacing="0" w:after="0" w:afterAutospacing="0"/>
+        <w:ind w:left="360"/>
+        <w:rPr>
+          <w:b/>
+          <w:bCs/>
+        </w:rPr>
+      </w:pPr>
+    </w:p>
+    <w:p>
+      <w:pPr>
+        <w:pStyle w:val="a5"/>
+        <w:shd w:val="clear" w:color="auto" w:fill="FFFFFF"/>
+        <w:spacing w:before="0" w:beforeAutospacing="0" w:after="0" w:afterAutospacing="0"/>
+        <w:ind w:left="360"/>
+        <w:rPr>
+          <w:b/>
+          <w:bCs/>
+        </w:rPr>
+      </w:pPr>
+      <w:r>
+        <w:rPr>
+          <w:b/>
+          <w:bCs/>
+        </w:rPr>
+        <w:t>Алгоритм загрузки данных из файла</w:t>
+      </w:r>
+    </w:p>
+    <w:p>
+      <w:pPr>
+        <w:pStyle w:val="a5"/>
+        <w:numPr>
+          <w:ilvl w:val="0"/>
+          <w:numId w:val="19"/>
+        </w:numPr>
+        <w:shd w:val="clear" w:color="auto" w:fill="FFFFFF"/>
+        <w:spacing w:before="240" w:beforeAutospacing="0" w:after="0" w:afterAutospacing="0"/>
+      </w:pPr>
+      <w:bookmarkStart w:id="0" w:name="_Hlk102490405"/>
+      <w:r>
+        <w:t xml:space="preserve">После нажатия на кнопку </w:t>
+      </w:r>
+      <w:r>
+        <w:rPr>
+          <w:lang w:val="en-US"/>
+        </w:rPr>
+        <w:t>«</w:t>
+      </w:r>
+      <w:r>
+        <w:rPr>
+          <w:lang w:val="en-US"/>
+        </w:rPr>
+        <w:t>load data from file</w:t>
+      </w:r>
+      <w:r>
+        <w:rPr>
+          <w:lang w:val="en-US"/>
+        </w:rPr>
+        <w:t>»</w:t>
+      </w:r>
+      <w:r>
+        <w:t>:</w:t>
+      </w:r>
+    </w:p>
+    <w:p>
+      <w:pPr>
+        <w:pStyle w:val="a5"/>
+        <w:numPr>
+          <w:ilvl w:val="0"/>
+          <w:numId w:val="19"/>
+        </w:numPr>
+        <w:shd w:val="clear" w:color="auto" w:fill="FFFFFF"/>
+        <w:spacing w:before="0" w:beforeAutospacing="0" w:after="0" w:afterAutospacing="0"/>
+      </w:pPr>
+      <w:r>
+        <w:t>От</w:t>
+      </w:r>
+      <w:bookmarkEnd w:id="0"/>
+      <w:r>
+        <w:t xml:space="preserve">крывается проводник, в котором должен стоять фильтр с настройкой на </w:t>
+      </w:r>
+      <w:r>
+        <w:rPr>
+          <w:lang w:val="en-US"/>
+        </w:rPr>
+        <w:t>txt</w:t>
+      </w:r>
+      <w:r>
+        <w:t xml:space="preserve"> </w:t>
+      </w:r>
+      <w:r>
+        <w:t>формат</w:t>
+      </w:r>
+    </w:p>
+    <w:p>
+      <w:pPr>
+        <w:pStyle w:val="a5"/>
+        <w:numPr>
+          <w:ilvl w:val="0"/>
+          <w:numId w:val="19"/>
+        </w:numPr>
+        <w:shd w:val="clear" w:color="auto" w:fill="FFFFFF"/>
+        <w:spacing w:before="0" w:beforeAutospacing="0" w:after="0" w:afterAutospacing="0"/>
+      </w:pPr>
+      <w:r>
+        <w:t>После того, как пользователь откроет нужный ему файл:</w:t>
+      </w:r>
+    </w:p>
+    <w:p>
+      <w:pPr>
+        <w:pStyle w:val="a5"/>
+        <w:numPr>
+          <w:ilvl w:val="0"/>
+          <w:numId w:val="19"/>
+        </w:numPr>
+        <w:shd w:val="clear" w:color="auto" w:fill="FFFFFF"/>
+        <w:spacing w:before="0" w:beforeAutospacing="0" w:after="0" w:afterAutospacing="0"/>
+      </w:pPr>
+      <w:r>
+        <w:t>Проводим проверку на корректность формата данных в файле</w:t>
+      </w:r>
+    </w:p>
+    <w:p>
+      <w:pPr>
+        <w:pStyle w:val="a4"/>
+        <w:numPr>
+          <w:ilvl w:val="0"/>
+          <w:numId w:val="16"/>
+        </w:numPr>
+        <w:rPr>
+          <w:rFonts w:ascii="Times New Roman" w:hAnsi="Times New Roman" w:cs="Times New Roman"/>
+          <w:sz w:val="24"/>
+          <w:szCs w:val="24"/>
+        </w:rPr>
+      </w:pPr>
+      <w:r>
+        <w:rPr>
+          <w:rFonts w:ascii="Times New Roman" w:hAnsi="Times New Roman" w:cs="Times New Roman"/>
+          <w:sz w:val="24"/>
+          <w:szCs w:val="24"/>
+        </w:rPr>
+        <w:t>Если валидация прошла успешно:</w:t>
+      </w:r>
+    </w:p>
+    <w:p>
+      <w:pPr>
+        <w:pStyle w:val="a4"/>
+        <w:numPr>
+          <w:ilvl w:val="1"/>
+          <w:numId w:val="16"/>
+        </w:numPr>
+        <w:rPr>
+          <w:rFonts w:ascii="Times New Roman" w:hAnsi="Times New Roman" w:cs="Times New Roman"/>
+          <w:sz w:val="24"/>
+          <w:szCs w:val="24"/>
+        </w:rPr>
+      </w:pPr>
+      <w:r>
+        <w:rPr>
+          <w:rFonts w:ascii="Times New Roman" w:hAnsi="Times New Roman" w:cs="Times New Roman"/>
+          <w:sz w:val="24"/>
+          <w:szCs w:val="24"/>
+        </w:rPr>
+        <w:t>Добавляем каждый предмет</w:t>
+      </w:r>
+      <w:r>
+        <w:rPr>
+          <w:rFonts w:ascii="Times New Roman" w:hAnsi="Times New Roman" w:cs="Times New Roman"/>
+          <w:sz w:val="24"/>
+          <w:szCs w:val="24"/>
+        </w:rPr>
+        <w:t xml:space="preserve"> из файла </w:t>
+      </w:r>
+      <w:r>
+        <w:rPr>
+          <w:rFonts w:ascii="Times New Roman" w:hAnsi="Times New Roman" w:cs="Times New Roman"/>
+          <w:sz w:val="24"/>
+          <w:szCs w:val="24"/>
+        </w:rPr>
+        <w:t>в массив всех предметов</w:t>
+      </w:r>
+    </w:p>
+    <w:p>
+      <w:pPr>
+        <w:pStyle w:val="a4"/>
+        <w:numPr>
+          <w:ilvl w:val="1"/>
+          <w:numId w:val="16"/>
+        </w:numPr>
+        <w:rPr>
+          <w:rFonts w:ascii="Times New Roman" w:hAnsi="Times New Roman" w:cs="Times New Roman"/>
+          <w:sz w:val="24"/>
+          <w:szCs w:val="24"/>
+        </w:rPr>
+      </w:pPr>
+      <w:r>
+        <w:rPr>
+          <w:rFonts w:ascii="Times New Roman" w:hAnsi="Times New Roman" w:cs="Times New Roman"/>
+          <w:sz w:val="24"/>
+          <w:szCs w:val="24"/>
+        </w:rPr>
+        <w:t>Система автоматически обновляет таблицу всех предметов</w:t>
+      </w:r>
+    </w:p>
+    <w:p>
+      <w:pPr>
+        <w:pStyle w:val="a5"/>
+        <w:numPr>
+          <w:ilvl w:val="0"/>
+          <w:numId w:val="16"/>
+        </w:numPr>
+        <w:shd w:val="clear" w:color="auto" w:fill="FFFFFF"/>
+        <w:spacing w:before="0" w:beforeAutospacing="0" w:after="0" w:afterAutospacing="0"/>
+      </w:pPr>
+      <w:r>
+        <w:t>Иначе - выдаём пользователю ошибку, с указанием причины, по которой не удалось пройти валидацию</w:t>
+      </w:r>
+    </w:p>
+    <w:p>
+      <w:pPr>
+        <w:pStyle w:val="a5"/>
+        <w:shd w:val="clear" w:color="auto" w:fill="FFFFFF"/>
+        <w:spacing w:before="0" w:beforeAutospacing="0" w:after="0" w:afterAutospacing="0"/>
+      </w:pPr>
+    </w:p>
+    <w:p>
+      <w:pPr>
+        <w:pStyle w:val="a5"/>
+        <w:shd w:val="clear" w:color="auto" w:fill="FFFFFF"/>
+        <w:spacing w:before="0" w:beforeAutospacing="0" w:after="0" w:afterAutospacing="0"/>
+        <w:ind w:left="360"/>
+        <w:rPr>
+          <w:b/>
+          <w:bCs/>
+        </w:rPr>
+      </w:pPr>
+      <w:r>
+        <w:rPr>
+          <w:b/>
+          <w:bCs/>
+        </w:rPr>
+        <w:t xml:space="preserve">Алгоритм </w:t>
+      </w:r>
+      <w:r>
+        <w:rPr>
+          <w:b/>
+          <w:bCs/>
+        </w:rPr>
+        <w:t>очистки таблиц</w:t>
+      </w:r>
+    </w:p>
+    <w:p>
+      <w:pPr>
+        <w:pStyle w:val="a5"/>
+        <w:numPr>
+          <w:ilvl w:val="0"/>
+          <w:numId w:val="20"/>
+        </w:numPr>
+        <w:shd w:val="clear" w:color="auto" w:fill="FFFFFF"/>
+        <w:spacing w:before="240" w:beforeAutospacing="0" w:after="0" w:afterAutospacing="0"/>
+      </w:pPr>
+      <w:r>
+        <w:t xml:space="preserve">После нажатия на кнопку </w:t>
+      </w:r>
+      <w:r>
+        <w:t>«</w:t>
+      </w:r>
+      <w:r>
+        <w:rPr>
+          <w:lang w:val="en-US"/>
+        </w:rPr>
+        <w:t>clear</w:t>
+      </w:r>
+      <w:r>
+        <w:t>»</w:t>
+      </w:r>
+      <w:r>
+        <w:t>:</w:t>
+      </w:r>
+    </w:p>
+    <w:p>
+      <w:pPr>
+        <w:pStyle w:val="a5"/>
+        <w:numPr>
+          <w:ilvl w:val="0"/>
+          <w:numId w:val="20"/>
+        </w:numPr>
+        <w:shd w:val="clear" w:color="auto" w:fill="FFFFFF"/>
+        <w:spacing w:before="0" w:beforeAutospacing="0" w:after="0" w:afterAutospacing="0"/>
+      </w:pPr>
+      <w:r>
+        <w:t xml:space="preserve">Система </w:t>
+      </w:r>
+      <w:r>
+        <w:t>обнул</w:t>
+      </w:r>
+      <w:r>
+        <w:t>яет</w:t>
+      </w:r>
+      <w:r>
+        <w:t xml:space="preserve"> все массивы предметов и очища</w:t>
+      </w:r>
+      <w:r>
+        <w:t>ет</w:t>
+      </w:r>
+      <w:r>
+        <w:t xml:space="preserve"> обе таблицы</w:t>
+      </w:r>
     </w:p>
     <w:sectPr>
       <w:pgSz w:w="11906" w:h="16838"/>
@@ -6913,6 +8081,95 @@
 <file path=word/numbering.xml><?xml version="1.0" encoding="utf-8"?>
 <w:numbering xmlns:wpc="http://schemas.microsoft.com/office/word/2010/wordprocessingCanvas" xmlns:cx="http://schemas.microsoft.com/office/drawing/2014/chartex" xmlns:cx1="http://schemas.microsoft.com/office/drawing/2015/9/8/chartex" xmlns:cx2="http://schemas.microsoft.com/office/drawing/2015/10/21/chartex" xmlns:cx3="http://schemas.microsoft.com/office/drawing/2016/5/9/chartex" xmlns:cx4="http://schemas.microsoft.com/office/drawing/2016/5/10/chartex" xmlns:cx5="http://schemas.microsoft.com/office/drawing/2016/5/11/chartex" xmlns:cx6="http://schemas.microsoft.com/office/drawing/2016/5/12/chartex" xmlns:cx7="http://schemas.microsoft.com/office/drawing/2016/5/13/chartex" xmlns:cx8="http://schemas.microsoft.com/office/drawing/2016/5/14/chartex" xmlns:mc="http://schemas.openxmlformats.org/markup-compatibility/2006" xmlns:aink="http://schemas.microsoft.com/office/drawing/2016/ink" xmlns:am3d="http://schemas.microsoft.com/office/drawing/2017/model3d" xmlns:o="urn:schemas-microsoft-com:office:office" xmlns:oel="http://schemas.microsoft.com/office/2019/extlst" xmlns:r="http://schemas.openxmlformats.org/officeDocument/2006/relationships" xmlns:m="http://schemas.openxmlformats.org/officeDocument/2006/math" xmlns:v="urn:schemas-microsoft-com:vml" xmlns:wp14="http://schemas.microsoft.com/office/word/2010/wordprocessingDrawing" xmlns:wp="http://schemas.openxmlformats.org/drawingml/2006/wordprocessingDrawing" xmlns:w10="urn:schemas-microsoft-com:office:word" xmlns:w="http://schemas.openxmlformats.org/wordprocessingml/2006/main" xmlns:w14="http://schemas.microsoft.com/office/word/2010/wordml" xmlns:w15="http://schemas.microsoft.com/office/word/2012/wordml" xmlns:w16cex="http://schemas.microsoft.com/office/word/2018/wordml/cex" xmlns:w16cid="http://schemas.microsoft.com/office/word/2016/wordml/cid" xmlns:w16="http://schemas.microsoft.com/office/word/2018/wordml" xmlns:w16sdtdh="http://schemas.microsoft.com/office/word/2020/wordml/sdtdatahash" xmlns:w16se="http://schemas.microsoft.com/office/word/2015/wordml/symex" xmlns:wpg="http://schemas.microsoft.com/office/word/2010/wordprocessingGroup" xmlns:wpi="http://schemas.microsoft.com/office/word/2010/wordprocessingInk" xmlns:wne="http://schemas.microsoft.com/office/word/2006/wordml" xmlns:wps="http://schemas.microsoft.com/office/word/2010/wordprocessingShape" mc:Ignorable="w14 w15 w16se w16cid w16 w16cex w16sdtdh wp14">
   <w:abstractNum w:abstractNumId="0" w15:restartNumberingAfterBreak="0">
+    <w:nsid w:val="00765F8D"/>
+    <w:multiLevelType w:val="hybridMultilevel"/>
+    <w:tmpl w:val="3150265E"/>
+    <w:lvl w:ilvl="0" w:tplc="FFFFFFFF">
+      <w:start w:val="1"/>
+      <w:numFmt w:val="decimal"/>
+      <w:lvlText w:val="%1."/>
+      <w:lvlJc w:val="left"/>
+      <w:pPr>
+        <w:ind w:left="720" w:hanging="360"/>
+      </w:pPr>
+      <w:rPr>
+        <w:rFonts w:hint="default"/>
+      </w:rPr>
+    </w:lvl>
+    <w:lvl w:ilvl="1" w:tplc="04190019" w:tentative="1">
+      <w:start w:val="1"/>
+      <w:numFmt w:val="lowerLetter"/>
+      <w:lvlText w:val="%2."/>
+      <w:lvlJc w:val="left"/>
+      <w:pPr>
+        <w:ind w:left="1440" w:hanging="360"/>
+      </w:pPr>
+    </w:lvl>
+    <w:lvl w:ilvl="2" w:tplc="0419001B" w:tentative="1">
+      <w:start w:val="1"/>
+      <w:numFmt w:val="lowerRoman"/>
+      <w:lvlText w:val="%3."/>
+      <w:lvlJc w:val="right"/>
+      <w:pPr>
+        <w:ind w:left="2160" w:hanging="180"/>
+      </w:pPr>
+    </w:lvl>
+    <w:lvl w:ilvl="3" w:tplc="0419000F" w:tentative="1">
+      <w:start w:val="1"/>
+      <w:numFmt w:val="decimal"/>
+      <w:lvlText w:val="%4."/>
+      <w:lvlJc w:val="left"/>
+      <w:pPr>
+        <w:ind w:left="2880" w:hanging="360"/>
+      </w:pPr>
+    </w:lvl>
+    <w:lvl w:ilvl="4" w:tplc="04190019" w:tentative="1">
+      <w:start w:val="1"/>
+      <w:numFmt w:val="lowerLetter"/>
+      <w:lvlText w:val="%5."/>
+      <w:lvlJc w:val="left"/>
+      <w:pPr>
+        <w:ind w:left="3600" w:hanging="360"/>
+      </w:pPr>
+    </w:lvl>
+    <w:lvl w:ilvl="5" w:tplc="0419001B" w:tentative="1">
+      <w:start w:val="1"/>
+      <w:numFmt w:val="lowerRoman"/>
+      <w:lvlText w:val="%6."/>
+      <w:lvlJc w:val="right"/>
+      <w:pPr>
+        <w:ind w:left="4320" w:hanging="180"/>
+      </w:pPr>
+    </w:lvl>
+    <w:lvl w:ilvl="6" w:tplc="0419000F" w:tentative="1">
+      <w:start w:val="1"/>
+      <w:numFmt w:val="decimal"/>
+      <w:lvlText w:val="%7."/>
+      <w:lvlJc w:val="left"/>
+      <w:pPr>
+        <w:ind w:left="5040" w:hanging="360"/>
+      </w:pPr>
+    </w:lvl>
+    <w:lvl w:ilvl="7" w:tplc="04190019" w:tentative="1">
+      <w:start w:val="1"/>
+      <w:numFmt w:val="lowerLetter"/>
+      <w:lvlText w:val="%8."/>
+      <w:lvlJc w:val="left"/>
+      <w:pPr>
+        <w:ind w:left="5760" w:hanging="360"/>
+      </w:pPr>
+    </w:lvl>
+    <w:lvl w:ilvl="8" w:tplc="0419001B" w:tentative="1">
+      <w:start w:val="1"/>
+      <w:numFmt w:val="lowerRoman"/>
+      <w:lvlText w:val="%9."/>
+      <w:lvlJc w:val="right"/>
+      <w:pPr>
+        <w:ind w:left="6480" w:hanging="180"/>
+      </w:pPr>
+    </w:lvl>
+  </w:abstractNum>
+  <w:abstractNum w:abstractNumId="1" w15:restartNumberingAfterBreak="0">
     <w:nsid w:val="01024681"/>
     <w:multiLevelType w:val="hybridMultilevel"/>
     <w:tmpl w:val="C5E6B99E"/>
@@ -7001,7 +8258,7 @@
       </w:pPr>
     </w:lvl>
   </w:abstractNum>
-  <w:abstractNum w:abstractNumId="1" w15:restartNumberingAfterBreak="0">
+  <w:abstractNum w:abstractNumId="2" w15:restartNumberingAfterBreak="0">
     <w:nsid w:val="0A0E74F0"/>
     <w:multiLevelType w:val="hybridMultilevel"/>
     <w:tmpl w:val="AF4A57F0"/>
@@ -7090,7 +8347,112 @@
       </w:pPr>
     </w:lvl>
   </w:abstractNum>
-  <w:abstractNum w:abstractNumId="2" w15:restartNumberingAfterBreak="0">
+  <w:abstractNum w:abstractNumId="3" w15:restartNumberingAfterBreak="0">
+    <w:nsid w:val="10CC031C"/>
+    <w:multiLevelType w:val="multilevel"/>
+    <w:tmpl w:val="CACCB000"/>
+    <w:lvl w:ilvl="0">
+      <w:start w:val="1"/>
+      <w:numFmt w:val="decimal"/>
+      <w:lvlText w:val="%1."/>
+      <w:lvlJc w:val="left"/>
+      <w:pPr>
+        <w:tabs>
+          <w:tab w:val="num" w:pos="720"/>
+        </w:tabs>
+        <w:ind w:left="720" w:hanging="360"/>
+      </w:pPr>
+    </w:lvl>
+    <w:lvl w:ilvl="1" w:tentative="1">
+      <w:numFmt w:val="decimal"/>
+      <w:lvlText w:val="%2."/>
+      <w:lvlJc w:val="left"/>
+      <w:pPr>
+        <w:tabs>
+          <w:tab w:val="num" w:pos="1440"/>
+        </w:tabs>
+        <w:ind w:left="1440" w:hanging="360"/>
+      </w:pPr>
+    </w:lvl>
+    <w:lvl w:ilvl="2" w:tentative="1">
+      <w:numFmt w:val="decimal"/>
+      <w:lvlText w:val="%3."/>
+      <w:lvlJc w:val="left"/>
+      <w:pPr>
+        <w:tabs>
+          <w:tab w:val="num" w:pos="2160"/>
+        </w:tabs>
+        <w:ind w:left="2160" w:hanging="360"/>
+      </w:pPr>
+    </w:lvl>
+    <w:lvl w:ilvl="3" w:tentative="1">
+      <w:numFmt w:val="decimal"/>
+      <w:lvlText w:val="%4."/>
+      <w:lvlJc w:val="left"/>
+      <w:pPr>
+        <w:tabs>
+          <w:tab w:val="num" w:pos="2880"/>
+        </w:tabs>
+        <w:ind w:left="2880" w:hanging="360"/>
+      </w:pPr>
+    </w:lvl>
+    <w:lvl w:ilvl="4" w:tentative="1">
+      <w:numFmt w:val="decimal"/>
+      <w:lvlText w:val="%5."/>
+      <w:lvlJc w:val="left"/>
+      <w:pPr>
+        <w:tabs>
+          <w:tab w:val="num" w:pos="3600"/>
+        </w:tabs>
+        <w:ind w:left="3600" w:hanging="360"/>
+      </w:pPr>
+    </w:lvl>
+    <w:lvl w:ilvl="5" w:tentative="1">
+      <w:numFmt w:val="decimal"/>
+      <w:lvlText w:val="%6."/>
+      <w:lvlJc w:val="left"/>
+      <w:pPr>
+        <w:tabs>
+          <w:tab w:val="num" w:pos="4320"/>
+        </w:tabs>
+        <w:ind w:left="4320" w:hanging="360"/>
+      </w:pPr>
+    </w:lvl>
+    <w:lvl w:ilvl="6" w:tentative="1">
+      <w:numFmt w:val="decimal"/>
+      <w:lvlText w:val="%7."/>
+      <w:lvlJc w:val="left"/>
+      <w:pPr>
+        <w:tabs>
+          <w:tab w:val="num" w:pos="5040"/>
+        </w:tabs>
+        <w:ind w:left="5040" w:hanging="360"/>
+      </w:pPr>
+    </w:lvl>
+    <w:lvl w:ilvl="7" w:tentative="1">
+      <w:numFmt w:val="decimal"/>
+      <w:lvlText w:val="%8."/>
+      <w:lvlJc w:val="left"/>
+      <w:pPr>
+        <w:tabs>
+          <w:tab w:val="num" w:pos="5760"/>
+        </w:tabs>
+        <w:ind w:left="5760" w:hanging="360"/>
+      </w:pPr>
+    </w:lvl>
+    <w:lvl w:ilvl="8" w:tentative="1">
+      <w:numFmt w:val="decimal"/>
+      <w:lvlText w:val="%9."/>
+      <w:lvlJc w:val="left"/>
+      <w:pPr>
+        <w:tabs>
+          <w:tab w:val="num" w:pos="6480"/>
+        </w:tabs>
+        <w:ind w:left="6480" w:hanging="360"/>
+      </w:pPr>
+    </w:lvl>
+  </w:abstractNum>
+  <w:abstractNum w:abstractNumId="4" w15:restartNumberingAfterBreak="0">
     <w:nsid w:val="114C3CE2"/>
     <w:multiLevelType w:val="hybridMultilevel"/>
     <w:tmpl w:val="BC5EFDC2"/>
@@ -7203,7 +8565,274 @@
       </w:rPr>
     </w:lvl>
   </w:abstractNum>
-  <w:abstractNum w:abstractNumId="3" w15:restartNumberingAfterBreak="0">
+  <w:abstractNum w:abstractNumId="5" w15:restartNumberingAfterBreak="0">
+    <w:nsid w:val="15807539"/>
+    <w:multiLevelType w:val="hybridMultilevel"/>
+    <w:tmpl w:val="4D60E8EA"/>
+    <w:lvl w:ilvl="0" w:tplc="FFFFFFFF">
+      <w:start w:val="1"/>
+      <w:numFmt w:val="decimal"/>
+      <w:lvlText w:val="%1."/>
+      <w:lvlJc w:val="left"/>
+      <w:pPr>
+        <w:ind w:left="720" w:hanging="360"/>
+      </w:pPr>
+      <w:rPr>
+        <w:rFonts w:hint="default"/>
+      </w:rPr>
+    </w:lvl>
+    <w:lvl w:ilvl="1" w:tplc="FFFFFFFF">
+      <w:start w:val="1"/>
+      <w:numFmt w:val="lowerLetter"/>
+      <w:lvlText w:val="%2."/>
+      <w:lvlJc w:val="left"/>
+      <w:pPr>
+        <w:ind w:left="1440" w:hanging="360"/>
+      </w:pPr>
+    </w:lvl>
+    <w:lvl w:ilvl="2" w:tplc="FFFFFFFF" w:tentative="1">
+      <w:start w:val="1"/>
+      <w:numFmt w:val="lowerRoman"/>
+      <w:lvlText w:val="%3."/>
+      <w:lvlJc w:val="right"/>
+      <w:pPr>
+        <w:ind w:left="2160" w:hanging="180"/>
+      </w:pPr>
+    </w:lvl>
+    <w:lvl w:ilvl="3" w:tplc="FFFFFFFF" w:tentative="1">
+      <w:start w:val="1"/>
+      <w:numFmt w:val="decimal"/>
+      <w:lvlText w:val="%4."/>
+      <w:lvlJc w:val="left"/>
+      <w:pPr>
+        <w:ind w:left="2880" w:hanging="360"/>
+      </w:pPr>
+    </w:lvl>
+    <w:lvl w:ilvl="4" w:tplc="FFFFFFFF" w:tentative="1">
+      <w:start w:val="1"/>
+      <w:numFmt w:val="lowerLetter"/>
+      <w:lvlText w:val="%5."/>
+      <w:lvlJc w:val="left"/>
+      <w:pPr>
+        <w:ind w:left="3600" w:hanging="360"/>
+      </w:pPr>
+    </w:lvl>
+    <w:lvl w:ilvl="5" w:tplc="FFFFFFFF" w:tentative="1">
+      <w:start w:val="1"/>
+      <w:numFmt w:val="lowerRoman"/>
+      <w:lvlText w:val="%6."/>
+      <w:lvlJc w:val="right"/>
+      <w:pPr>
+        <w:ind w:left="4320" w:hanging="180"/>
+      </w:pPr>
+    </w:lvl>
+    <w:lvl w:ilvl="6" w:tplc="FFFFFFFF" w:tentative="1">
+      <w:start w:val="1"/>
+      <w:numFmt w:val="decimal"/>
+      <w:lvlText w:val="%7."/>
+      <w:lvlJc w:val="left"/>
+      <w:pPr>
+        <w:ind w:left="5040" w:hanging="360"/>
+      </w:pPr>
+    </w:lvl>
+    <w:lvl w:ilvl="7" w:tplc="FFFFFFFF" w:tentative="1">
+      <w:start w:val="1"/>
+      <w:numFmt w:val="lowerLetter"/>
+      <w:lvlText w:val="%8."/>
+      <w:lvlJc w:val="left"/>
+      <w:pPr>
+        <w:ind w:left="5760" w:hanging="360"/>
+      </w:pPr>
+    </w:lvl>
+    <w:lvl w:ilvl="8" w:tplc="FFFFFFFF" w:tentative="1">
+      <w:start w:val="1"/>
+      <w:numFmt w:val="lowerRoman"/>
+      <w:lvlText w:val="%9."/>
+      <w:lvlJc w:val="right"/>
+      <w:pPr>
+        <w:ind w:left="6480" w:hanging="180"/>
+      </w:pPr>
+    </w:lvl>
+  </w:abstractNum>
+  <w:abstractNum w:abstractNumId="6" w15:restartNumberingAfterBreak="0">
+    <w:nsid w:val="18B17DAF"/>
+    <w:multiLevelType w:val="hybridMultilevel"/>
+    <w:tmpl w:val="4D60E8EA"/>
+    <w:lvl w:ilvl="0" w:tplc="FFFFFFFF">
+      <w:start w:val="1"/>
+      <w:numFmt w:val="decimal"/>
+      <w:lvlText w:val="%1."/>
+      <w:lvlJc w:val="left"/>
+      <w:pPr>
+        <w:ind w:left="720" w:hanging="360"/>
+      </w:pPr>
+      <w:rPr>
+        <w:rFonts w:hint="default"/>
+      </w:rPr>
+    </w:lvl>
+    <w:lvl w:ilvl="1" w:tplc="FFFFFFFF">
+      <w:start w:val="1"/>
+      <w:numFmt w:val="lowerLetter"/>
+      <w:lvlText w:val="%2."/>
+      <w:lvlJc w:val="left"/>
+      <w:pPr>
+        <w:ind w:left="1440" w:hanging="360"/>
+      </w:pPr>
+    </w:lvl>
+    <w:lvl w:ilvl="2" w:tplc="FFFFFFFF" w:tentative="1">
+      <w:start w:val="1"/>
+      <w:numFmt w:val="lowerRoman"/>
+      <w:lvlText w:val="%3."/>
+      <w:lvlJc w:val="right"/>
+      <w:pPr>
+        <w:ind w:left="2160" w:hanging="180"/>
+      </w:pPr>
+    </w:lvl>
+    <w:lvl w:ilvl="3" w:tplc="FFFFFFFF" w:tentative="1">
+      <w:start w:val="1"/>
+      <w:numFmt w:val="decimal"/>
+      <w:lvlText w:val="%4."/>
+      <w:lvlJc w:val="left"/>
+      <w:pPr>
+        <w:ind w:left="2880" w:hanging="360"/>
+      </w:pPr>
+    </w:lvl>
+    <w:lvl w:ilvl="4" w:tplc="FFFFFFFF" w:tentative="1">
+      <w:start w:val="1"/>
+      <w:numFmt w:val="lowerLetter"/>
+      <w:lvlText w:val="%5."/>
+      <w:lvlJc w:val="left"/>
+      <w:pPr>
+        <w:ind w:left="3600" w:hanging="360"/>
+      </w:pPr>
+    </w:lvl>
+    <w:lvl w:ilvl="5" w:tplc="FFFFFFFF" w:tentative="1">
+      <w:start w:val="1"/>
+      <w:numFmt w:val="lowerRoman"/>
+      <w:lvlText w:val="%6."/>
+      <w:lvlJc w:val="right"/>
+      <w:pPr>
+        <w:ind w:left="4320" w:hanging="180"/>
+      </w:pPr>
+    </w:lvl>
+    <w:lvl w:ilvl="6" w:tplc="FFFFFFFF" w:tentative="1">
+      <w:start w:val="1"/>
+      <w:numFmt w:val="decimal"/>
+      <w:lvlText w:val="%7."/>
+      <w:lvlJc w:val="left"/>
+      <w:pPr>
+        <w:ind w:left="5040" w:hanging="360"/>
+      </w:pPr>
+    </w:lvl>
+    <w:lvl w:ilvl="7" w:tplc="FFFFFFFF" w:tentative="1">
+      <w:start w:val="1"/>
+      <w:numFmt w:val="lowerLetter"/>
+      <w:lvlText w:val="%8."/>
+      <w:lvlJc w:val="left"/>
+      <w:pPr>
+        <w:ind w:left="5760" w:hanging="360"/>
+      </w:pPr>
+    </w:lvl>
+    <w:lvl w:ilvl="8" w:tplc="FFFFFFFF" w:tentative="1">
+      <w:start w:val="1"/>
+      <w:numFmt w:val="lowerRoman"/>
+      <w:lvlText w:val="%9."/>
+      <w:lvlJc w:val="right"/>
+      <w:pPr>
+        <w:ind w:left="6480" w:hanging="180"/>
+      </w:pPr>
+    </w:lvl>
+  </w:abstractNum>
+  <w:abstractNum w:abstractNumId="7" w15:restartNumberingAfterBreak="0">
+    <w:nsid w:val="1EC52FFC"/>
+    <w:multiLevelType w:val="hybridMultilevel"/>
+    <w:tmpl w:val="4D60E8EA"/>
+    <w:lvl w:ilvl="0" w:tplc="100ACDCA">
+      <w:start w:val="1"/>
+      <w:numFmt w:val="decimal"/>
+      <w:lvlText w:val="%1."/>
+      <w:lvlJc w:val="left"/>
+      <w:pPr>
+        <w:ind w:left="720" w:hanging="360"/>
+      </w:pPr>
+      <w:rPr>
+        <w:rFonts w:hint="default"/>
+      </w:rPr>
+    </w:lvl>
+    <w:lvl w:ilvl="1" w:tplc="04190019">
+      <w:start w:val="1"/>
+      <w:numFmt w:val="lowerLetter"/>
+      <w:lvlText w:val="%2."/>
+      <w:lvlJc w:val="left"/>
+      <w:pPr>
+        <w:ind w:left="1440" w:hanging="360"/>
+      </w:pPr>
+    </w:lvl>
+    <w:lvl w:ilvl="2" w:tplc="0419001B" w:tentative="1">
+      <w:start w:val="1"/>
+      <w:numFmt w:val="lowerRoman"/>
+      <w:lvlText w:val="%3."/>
+      <w:lvlJc w:val="right"/>
+      <w:pPr>
+        <w:ind w:left="2160" w:hanging="180"/>
+      </w:pPr>
+    </w:lvl>
+    <w:lvl w:ilvl="3" w:tplc="0419000F" w:tentative="1">
+      <w:start w:val="1"/>
+      <w:numFmt w:val="decimal"/>
+      <w:lvlText w:val="%4."/>
+      <w:lvlJc w:val="left"/>
+      <w:pPr>
+        <w:ind w:left="2880" w:hanging="360"/>
+      </w:pPr>
+    </w:lvl>
+    <w:lvl w:ilvl="4" w:tplc="04190019" w:tentative="1">
+      <w:start w:val="1"/>
+      <w:numFmt w:val="lowerLetter"/>
+      <w:lvlText w:val="%5."/>
+      <w:lvlJc w:val="left"/>
+      <w:pPr>
+        <w:ind w:left="3600" w:hanging="360"/>
+      </w:pPr>
+    </w:lvl>
+    <w:lvl w:ilvl="5" w:tplc="0419001B" w:tentative="1">
+      <w:start w:val="1"/>
+      <w:numFmt w:val="lowerRoman"/>
+      <w:lvlText w:val="%6."/>
+      <w:lvlJc w:val="right"/>
+      <w:pPr>
+        <w:ind w:left="4320" w:hanging="180"/>
+      </w:pPr>
+    </w:lvl>
+    <w:lvl w:ilvl="6" w:tplc="0419000F" w:tentative="1">
+      <w:start w:val="1"/>
+      <w:numFmt w:val="decimal"/>
+      <w:lvlText w:val="%7."/>
+      <w:lvlJc w:val="left"/>
+      <w:pPr>
+        <w:ind w:left="5040" w:hanging="360"/>
+      </w:pPr>
+    </w:lvl>
+    <w:lvl w:ilvl="7" w:tplc="04190019" w:tentative="1">
+      <w:start w:val="1"/>
+      <w:numFmt w:val="lowerLetter"/>
+      <w:lvlText w:val="%8."/>
+      <w:lvlJc w:val="left"/>
+      <w:pPr>
+        <w:ind w:left="5760" w:hanging="360"/>
+      </w:pPr>
+    </w:lvl>
+    <w:lvl w:ilvl="8" w:tplc="0419001B" w:tentative="1">
+      <w:start w:val="1"/>
+      <w:numFmt w:val="lowerRoman"/>
+      <w:lvlText w:val="%9."/>
+      <w:lvlJc w:val="right"/>
+      <w:pPr>
+        <w:ind w:left="6480" w:hanging="180"/>
+      </w:pPr>
+    </w:lvl>
+  </w:abstractNum>
+  <w:abstractNum w:abstractNumId="8" w15:restartNumberingAfterBreak="0">
     <w:nsid w:val="37950CA5"/>
     <w:multiLevelType w:val="hybridMultilevel"/>
     <w:tmpl w:val="2026D0A6"/>
@@ -7292,7 +8921,7 @@
       </w:pPr>
     </w:lvl>
   </w:abstractNum>
-  <w:abstractNum w:abstractNumId="4" w15:restartNumberingAfterBreak="0">
+  <w:abstractNum w:abstractNumId="9" w15:restartNumberingAfterBreak="0">
     <w:nsid w:val="3C4B519B"/>
     <w:multiLevelType w:val="hybridMultilevel"/>
     <w:tmpl w:val="6E5EADDC"/>
@@ -7386,7 +9015,96 @@
       </w:pPr>
     </w:lvl>
   </w:abstractNum>
-  <w:abstractNum w:abstractNumId="5" w15:restartNumberingAfterBreak="0">
+  <w:abstractNum w:abstractNumId="10" w15:restartNumberingAfterBreak="0">
+    <w:nsid w:val="3D7C7ABF"/>
+    <w:multiLevelType w:val="hybridMultilevel"/>
+    <w:tmpl w:val="4D60E8EA"/>
+    <w:lvl w:ilvl="0" w:tplc="FFFFFFFF">
+      <w:start w:val="1"/>
+      <w:numFmt w:val="decimal"/>
+      <w:lvlText w:val="%1."/>
+      <w:lvlJc w:val="left"/>
+      <w:pPr>
+        <w:ind w:left="720" w:hanging="360"/>
+      </w:pPr>
+      <w:rPr>
+        <w:rFonts w:hint="default"/>
+      </w:rPr>
+    </w:lvl>
+    <w:lvl w:ilvl="1" w:tplc="FFFFFFFF">
+      <w:start w:val="1"/>
+      <w:numFmt w:val="lowerLetter"/>
+      <w:lvlText w:val="%2."/>
+      <w:lvlJc w:val="left"/>
+      <w:pPr>
+        <w:ind w:left="1440" w:hanging="360"/>
+      </w:pPr>
+    </w:lvl>
+    <w:lvl w:ilvl="2" w:tplc="FFFFFFFF" w:tentative="1">
+      <w:start w:val="1"/>
+      <w:numFmt w:val="lowerRoman"/>
+      <w:lvlText w:val="%3."/>
+      <w:lvlJc w:val="right"/>
+      <w:pPr>
+        <w:ind w:left="2160" w:hanging="180"/>
+      </w:pPr>
+    </w:lvl>
+    <w:lvl w:ilvl="3" w:tplc="FFFFFFFF" w:tentative="1">
+      <w:start w:val="1"/>
+      <w:numFmt w:val="decimal"/>
+      <w:lvlText w:val="%4."/>
+      <w:lvlJc w:val="left"/>
+      <w:pPr>
+        <w:ind w:left="2880" w:hanging="360"/>
+      </w:pPr>
+    </w:lvl>
+    <w:lvl w:ilvl="4" w:tplc="FFFFFFFF" w:tentative="1">
+      <w:start w:val="1"/>
+      <w:numFmt w:val="lowerLetter"/>
+      <w:lvlText w:val="%5."/>
+      <w:lvlJc w:val="left"/>
+      <w:pPr>
+        <w:ind w:left="3600" w:hanging="360"/>
+      </w:pPr>
+    </w:lvl>
+    <w:lvl w:ilvl="5" w:tplc="FFFFFFFF" w:tentative="1">
+      <w:start w:val="1"/>
+      <w:numFmt w:val="lowerRoman"/>
+      <w:lvlText w:val="%6."/>
+      <w:lvlJc w:val="right"/>
+      <w:pPr>
+        <w:ind w:left="4320" w:hanging="180"/>
+      </w:pPr>
+    </w:lvl>
+    <w:lvl w:ilvl="6" w:tplc="FFFFFFFF" w:tentative="1">
+      <w:start w:val="1"/>
+      <w:numFmt w:val="decimal"/>
+      <w:lvlText w:val="%7."/>
+      <w:lvlJc w:val="left"/>
+      <w:pPr>
+        <w:ind w:left="5040" w:hanging="360"/>
+      </w:pPr>
+    </w:lvl>
+    <w:lvl w:ilvl="7" w:tplc="FFFFFFFF" w:tentative="1">
+      <w:start w:val="1"/>
+      <w:numFmt w:val="lowerLetter"/>
+      <w:lvlText w:val="%8."/>
+      <w:lvlJc w:val="left"/>
+      <w:pPr>
+        <w:ind w:left="5760" w:hanging="360"/>
+      </w:pPr>
+    </w:lvl>
+    <w:lvl w:ilvl="8" w:tplc="FFFFFFFF" w:tentative="1">
+      <w:start w:val="1"/>
+      <w:numFmt w:val="lowerRoman"/>
+      <w:lvlText w:val="%9."/>
+      <w:lvlJc w:val="right"/>
+      <w:pPr>
+        <w:ind w:left="6480" w:hanging="180"/>
+      </w:pPr>
+    </w:lvl>
+  </w:abstractNum>
+  <w:abstractNum w:abstractNumId="11" w15:restartNumberingAfterBreak="0">
     <w:nsid w:val="4E0966B6"/>
     <w:multiLevelType w:val="hybridMultilevel"/>
     <w:tmpl w:val="08D66F2C"/>
@@ -7479,7 +9197,7 @@
       </w:pPr>
     </w:lvl>
   </w:abstractNum>
-  <w:abstractNum w:abstractNumId="6" w15:restartNumberingAfterBreak="0">
+  <w:abstractNum w:abstractNumId="12" w15:restartNumberingAfterBreak="0">
     <w:nsid w:val="50632582"/>
     <w:multiLevelType w:val="hybridMultilevel"/>
     <w:tmpl w:val="51B89434"/>
@@ -7569,7 +9287,7 @@
       </w:pPr>
     </w:lvl>
   </w:abstractNum>
-  <w:abstractNum w:abstractNumId="7" w15:restartNumberingAfterBreak="0">
+  <w:abstractNum w:abstractNumId="13" w15:restartNumberingAfterBreak="0">
     <w:nsid w:val="598A3AF1"/>
     <w:multiLevelType w:val="multilevel"/>
     <w:tmpl w:val="C9C8BC1E"/>
@@ -7674,7 +9392,7 @@
       </w:pPr>
     </w:lvl>
   </w:abstractNum>
-  <w:abstractNum w:abstractNumId="8" w15:restartNumberingAfterBreak="0">
+  <w:abstractNum w:abstractNumId="14" w15:restartNumberingAfterBreak="0">
     <w:nsid w:val="5DDF116F"/>
     <w:multiLevelType w:val="hybridMultilevel"/>
     <w:tmpl w:val="A0B02C32"/>
@@ -7763,7 +9481,7 @@
       </w:pPr>
     </w:lvl>
   </w:abstractNum>
-  <w:abstractNum w:abstractNumId="9" w15:restartNumberingAfterBreak="0">
+  <w:abstractNum w:abstractNumId="15" w15:restartNumberingAfterBreak="0">
     <w:nsid w:val="61B761D1"/>
     <w:multiLevelType w:val="hybridMultilevel"/>
     <w:tmpl w:val="14985AE4"/>
@@ -7852,7 +9570,185 @@
       </w:pPr>
     </w:lvl>
   </w:abstractNum>
-  <w:abstractNum w:abstractNumId="10" w15:restartNumberingAfterBreak="0">
+  <w:abstractNum w:abstractNumId="16" w15:restartNumberingAfterBreak="0">
+    <w:nsid w:val="6A0623ED"/>
+    <w:multiLevelType w:val="hybridMultilevel"/>
+    <w:tmpl w:val="DF86BD0C"/>
+    <w:lvl w:ilvl="0" w:tplc="FFFFFFFF">
+      <w:start w:val="1"/>
+      <w:numFmt w:val="decimal"/>
+      <w:lvlText w:val="%1."/>
+      <w:lvlJc w:val="left"/>
+      <w:pPr>
+        <w:ind w:left="720" w:hanging="360"/>
+      </w:pPr>
+      <w:rPr>
+        <w:rFonts w:hint="default"/>
+      </w:rPr>
+    </w:lvl>
+    <w:lvl w:ilvl="1" w:tplc="04190019" w:tentative="1">
+      <w:start w:val="1"/>
+      <w:numFmt w:val="lowerLetter"/>
+      <w:lvlText w:val="%2."/>
+      <w:lvlJc w:val="left"/>
+      <w:pPr>
+        <w:ind w:left="1440" w:hanging="360"/>
+      </w:pPr>
+    </w:lvl>
+    <w:lvl w:ilvl="2" w:tplc="0419001B" w:tentative="1">
+      <w:start w:val="1"/>
+      <w:numFmt w:val="lowerRoman"/>
+      <w:lvlText w:val="%3."/>
+      <w:lvlJc w:val="right"/>
+      <w:pPr>
+        <w:ind w:left="2160" w:hanging="180"/>
+      </w:pPr>
+    </w:lvl>
+    <w:lvl w:ilvl="3" w:tplc="0419000F" w:tentative="1">
+      <w:start w:val="1"/>
+      <w:numFmt w:val="decimal"/>
+      <w:lvlText w:val="%4."/>
+      <w:lvlJc w:val="left"/>
+      <w:pPr>
+        <w:ind w:left="2880" w:hanging="360"/>
+      </w:pPr>
+    </w:lvl>
+    <w:lvl w:ilvl="4" w:tplc="04190019" w:tentative="1">
+      <w:start w:val="1"/>
+      <w:numFmt w:val="lowerLetter"/>
+      <w:lvlText w:val="%5."/>
+      <w:lvlJc w:val="left"/>
+      <w:pPr>
+        <w:ind w:left="3600" w:hanging="360"/>
+      </w:pPr>
+    </w:lvl>
+    <w:lvl w:ilvl="5" w:tplc="0419001B" w:tentative="1">
+      <w:start w:val="1"/>
+      <w:numFmt w:val="lowerRoman"/>
+      <w:lvlText w:val="%6."/>
+      <w:lvlJc w:val="right"/>
+      <w:pPr>
+        <w:ind w:left="4320" w:hanging="180"/>
+      </w:pPr>
+    </w:lvl>
+    <w:lvl w:ilvl="6" w:tplc="0419000F" w:tentative="1">
+      <w:start w:val="1"/>
+      <w:numFmt w:val="decimal"/>
+      <w:lvlText w:val="%7."/>
+      <w:lvlJc w:val="left"/>
+      <w:pPr>
+        <w:ind w:left="5040" w:hanging="360"/>
+      </w:pPr>
+    </w:lvl>
+    <w:lvl w:ilvl="7" w:tplc="04190019" w:tentative="1">
+      <w:start w:val="1"/>
+      <w:numFmt w:val="lowerLetter"/>
+      <w:lvlText w:val="%8."/>
+      <w:lvlJc w:val="left"/>
+      <w:pPr>
+        <w:ind w:left="5760" w:hanging="360"/>
+      </w:pPr>
+    </w:lvl>
+    <w:lvl w:ilvl="8" w:tplc="0419001B" w:tentative="1">
+      <w:start w:val="1"/>
+      <w:numFmt w:val="lowerRoman"/>
+      <w:lvlText w:val="%9."/>
+      <w:lvlJc w:val="right"/>
+      <w:pPr>
+        <w:ind w:left="6480" w:hanging="180"/>
+      </w:pPr>
+    </w:lvl>
+  </w:abstractNum>
+  <w:abstractNum w:abstractNumId="17" w15:restartNumberingAfterBreak="0">
+    <w:nsid w:val="6C5255FF"/>
+    <w:multiLevelType w:val="hybridMultilevel"/>
+    <w:tmpl w:val="DF86BD0C"/>
+    <w:lvl w:ilvl="0" w:tplc="FFFFFFFF">
+      <w:start w:val="1"/>
+      <w:numFmt w:val="decimal"/>
+      <w:lvlText w:val="%1."/>
+      <w:lvlJc w:val="left"/>
+      <w:pPr>
+        <w:ind w:left="720" w:hanging="360"/>
+      </w:pPr>
+      <w:rPr>
+        <w:rFonts w:hint="default"/>
+      </w:rPr>
+    </w:lvl>
+    <w:lvl w:ilvl="1" w:tplc="FFFFFFFF" w:tentative="1">
+      <w:start w:val="1"/>
+      <w:numFmt w:val="lowerLetter"/>
+      <w:lvlText w:val="%2."/>
+      <w:lvlJc w:val="left"/>
+      <w:pPr>
+        <w:ind w:left="1440" w:hanging="360"/>
+      </w:pPr>
+    </w:lvl>
+    <w:lvl w:ilvl="2" w:tplc="FFFFFFFF" w:tentative="1">
+      <w:start w:val="1"/>
+      <w:numFmt w:val="lowerRoman"/>
+      <w:lvlText w:val="%3."/>
+      <w:lvlJc w:val="right"/>
+      <w:pPr>
+        <w:ind w:left="2160" w:hanging="180"/>
+      </w:pPr>
+    </w:lvl>
+    <w:lvl w:ilvl="3" w:tplc="FFFFFFFF" w:tentative="1">
+      <w:start w:val="1"/>
+      <w:numFmt w:val="decimal"/>
+      <w:lvlText w:val="%4."/>
+      <w:lvlJc w:val="left"/>
+      <w:pPr>
+        <w:ind w:left="2880" w:hanging="360"/>
+      </w:pPr>
+    </w:lvl>
+    <w:lvl w:ilvl="4" w:tplc="FFFFFFFF" w:tentative="1">
+      <w:start w:val="1"/>
+      <w:numFmt w:val="lowerLetter"/>
+      <w:lvlText w:val="%5."/>
+      <w:lvlJc w:val="left"/>
+      <w:pPr>
+        <w:ind w:left="3600" w:hanging="360"/>
+      </w:pPr>
+    </w:lvl>
+    <w:lvl w:ilvl="5" w:tplc="FFFFFFFF" w:tentative="1">
+      <w:start w:val="1"/>
+      <w:numFmt w:val="lowerRoman"/>
+      <w:lvlText w:val="%6."/>
+      <w:lvlJc w:val="right"/>
+      <w:pPr>
+        <w:ind w:left="4320" w:hanging="180"/>
+      </w:pPr>
+    </w:lvl>
+    <w:lvl w:ilvl="6" w:tplc="FFFFFFFF" w:tentative="1">
+      <w:start w:val="1"/>
+      <w:numFmt w:val="decimal"/>
+      <w:lvlText w:val="%7."/>
+      <w:lvlJc w:val="left"/>
+      <w:pPr>
+        <w:ind w:left="5040" w:hanging="360"/>
+      </w:pPr>
+    </w:lvl>
+    <w:lvl w:ilvl="7" w:tplc="FFFFFFFF" w:tentative="1">
+      <w:start w:val="1"/>
+      <w:numFmt w:val="lowerLetter"/>
+      <w:lvlText w:val="%8."/>
+      <w:lvlJc w:val="left"/>
+      <w:pPr>
+        <w:ind w:left="5760" w:hanging="360"/>
+      </w:pPr>
+    </w:lvl>
+    <w:lvl w:ilvl="8" w:tplc="FFFFFFFF" w:tentative="1">
+      <w:start w:val="1"/>
+      <w:numFmt w:val="lowerRoman"/>
+      <w:lvlText w:val="%9."/>
+      <w:lvlJc w:val="right"/>
+      <w:pPr>
+        <w:ind w:left="6480" w:hanging="180"/>
+      </w:pPr>
+    </w:lvl>
+  </w:abstractNum>
+  <w:abstractNum w:abstractNumId="18" w15:restartNumberingAfterBreak="0">
     <w:nsid w:val="6CCC1004"/>
     <w:multiLevelType w:val="multilevel"/>
     <w:tmpl w:val="40DA64EA"/>
@@ -7957,7 +9853,7 @@
       </w:pPr>
     </w:lvl>
   </w:abstractNum>
-  <w:abstractNum w:abstractNumId="11" w15:restartNumberingAfterBreak="0">
+  <w:abstractNum w:abstractNumId="19" w15:restartNumberingAfterBreak="0">
     <w:nsid w:val="7AB36B24"/>
     <w:multiLevelType w:val="hybridMultilevel"/>
     <w:tmpl w:val="0D500FA2"/>
@@ -8071,40 +9967,64 @@
     </w:lvl>
   </w:abstractNum>
   <w:num w:numId="1" w16cid:durableId="376129307">
+    <w:abstractNumId w:val="4"/>
+  </w:num>
+  <w:num w:numId="2" w16cid:durableId="610212952">
+    <w:abstractNumId w:val="1"/>
+  </w:num>
+  <w:num w:numId="3" w16cid:durableId="103887355">
+    <w:abstractNumId w:val="11"/>
+  </w:num>
+  <w:num w:numId="4" w16cid:durableId="106044630">
+    <w:abstractNumId w:val="18"/>
+  </w:num>
+  <w:num w:numId="5" w16cid:durableId="808740069">
+    <w:abstractNumId w:val="19"/>
+  </w:num>
+  <w:num w:numId="6" w16cid:durableId="1999113434">
+    <w:abstractNumId w:val="14"/>
+  </w:num>
+  <w:num w:numId="7" w16cid:durableId="1803305795">
     <w:abstractNumId w:val="2"/>
   </w:num>
-  <w:num w:numId="2" w16cid:durableId="610212952">
+  <w:num w:numId="8" w16cid:durableId="1224952381">
+    <w:abstractNumId w:val="12"/>
+  </w:num>
+  <w:num w:numId="9" w16cid:durableId="1025134900">
+    <w:abstractNumId w:val="8"/>
+  </w:num>
+  <w:num w:numId="10" w16cid:durableId="993872616">
+    <w:abstractNumId w:val="9"/>
+  </w:num>
+  <w:num w:numId="11" w16cid:durableId="1374816718">
+    <w:abstractNumId w:val="13"/>
+  </w:num>
+  <w:num w:numId="12" w16cid:durableId="1484081020">
+    <w:abstractNumId w:val="15"/>
+  </w:num>
+  <w:num w:numId="13" w16cid:durableId="148444791">
+    <w:abstractNumId w:val="7"/>
+  </w:num>
+  <w:num w:numId="14" w16cid:durableId="826170810">
+    <w:abstractNumId w:val="3"/>
+  </w:num>
+  <w:num w:numId="15" w16cid:durableId="1612131154">
+    <w:abstractNumId w:val="5"/>
+  </w:num>
+  <w:num w:numId="16" w16cid:durableId="1381325633">
+    <w:abstractNumId w:val="10"/>
+  </w:num>
+  <w:num w:numId="17" w16cid:durableId="1991134470">
+    <w:abstractNumId w:val="6"/>
+  </w:num>
+  <w:num w:numId="18" w16cid:durableId="596526935">
     <w:abstractNumId w:val="0"/>
   </w:num>
-  <w:num w:numId="3" w16cid:durableId="103887355">
-    <w:abstractNumId w:val="5"/>
+  <w:num w:numId="19" w16cid:durableId="902637105">
+    <w:abstractNumId w:val="16"/>
   </w:num>
-  <w:num w:numId="4" w16cid:durableId="106044630">
-    <w:abstractNumId w:val="10"/>
-  </w:num>
-  <w:num w:numId="5" w16cid:durableId="808740069">
-    <w:abstractNumId w:val="11"/>
-  </w:num>
-  <w:num w:numId="6" w16cid:durableId="1999113434">
-    <w:abstractNumId w:val="8"/>
-  </w:num>
-  <w:num w:numId="7" w16cid:durableId="1803305795">
-    <w:abstractNumId w:val="1"/>
-  </w:num>
-  <w:num w:numId="8" w16cid:durableId="1224952381">
-    <w:abstractNumId w:val="6"/>
-  </w:num>
-  <w:num w:numId="9" w16cid:durableId="1025134900">
-    <w:abstractNumId w:val="3"/>
-  </w:num>
-  <w:num w:numId="10" w16cid:durableId="993872616">
-    <w:abstractNumId w:val="4"/>
-  </w:num>
-  <w:num w:numId="11" w16cid:durableId="1374816718">
-    <w:abstractNumId w:val="7"/>
-  </w:num>
-  <w:num w:numId="12" w16cid:durableId="1484081020">
-    <w:abstractNumId w:val="9"/>
+  <w:num w:numId="20" w16cid:durableId="1577129277">
+    <w:abstractNumId w:val="17"/>
   </w:num>
 </w:numbering>
 </file>
@@ -8606,7 +10526,6 @@
     <w:name w:val="Normal (Web)"/>
     <w:basedOn w:val="a"/>
     <w:uiPriority w:val="99"/>
-    <w:semiHidden/>
     <w:unhideWhenUsed/>
     <w:rsid w:val="003B1649"/>
     <w:pPr>

</xml_diff>